<commit_message>
Update TP01_RASKOVSKY_DAVID_ADRIAN-TP01 - .docx
CORRECCION DE EJERCIOCIOS Y COMPLTARLOS
</commit_message>
<xml_diff>
--- a/TP01_RASKOVSKY_DAVID_ADRIAN-TP01 - .docx
+++ b/TP01_RASKOVSKY_DAVID_ADRIAN-TP01 - .docx
@@ -174,7 +174,7 @@
                 <v:shape id="_x0000_i1025" type="#_x0000_t75" style="width:78.15pt;height:44.85pt" o:ole="">
                   <v:imagedata r:id="rId10" o:title=""/>
                 </v:shape>
-                <o:OLEObject Type="Embed" ProgID="PBrush" ShapeID="_x0000_i1025" DrawAspect="Content" ObjectID="_1776355436" r:id="rId11"/>
+                <o:OLEObject Type="Embed" ProgID="PBrush" ShapeID="_x0000_i1025" DrawAspect="Content" ObjectID="_1776371451" r:id="rId11"/>
               </w:object>
             </w:r>
           </w:p>
@@ -944,6 +944,7 @@
     </w:p>
     <w:p>
       <w:pPr>
+        <w:spacing w:after="0" w:line="240" w:lineRule="auto"/>
         <w:ind w:left="95" w:right="6"/>
         <w:rPr>
           <w:noProof/>
@@ -959,6 +960,7 @@
     </w:p>
     <w:p>
       <w:pPr>
+        <w:spacing w:after="0" w:line="240" w:lineRule="auto"/>
         <w:ind w:left="95" w:right="6"/>
         <w:rPr>
           <w:b/>
@@ -1011,7 +1013,7 @@
           <w:sz w:val="24"/>
           <w:szCs w:val="24"/>
         </w:rPr>
-        <w:t>–</w:t>
+        <w:tab/>
       </w:r>
       <w:r>
         <w:rPr>
@@ -1022,7 +1024,7 @@
           <w:sz w:val="24"/>
           <w:szCs w:val="24"/>
         </w:rPr>
-        <w:t xml:space="preserve"> </w:t>
+        <w:t>Resolver:</w:t>
       </w:r>
       <w:r>
         <w:rPr>
@@ -1033,9 +1035,13 @@
           <w:sz w:val="24"/>
           <w:szCs w:val="24"/>
         </w:rPr>
-        <w:t>Resolver:</w:t>
-      </w:r>
-      <w:r>
+        <w:t>………</w:t>
+      </w:r>
+    </w:p>
+    <w:p>
+      <w:pPr>
+        <w:spacing w:after="0" w:line="240" w:lineRule="auto"/>
+        <w:ind w:left="95" w:right="6"/>
         <w:rPr>
           <w:b/>
           <w:bCs/>
@@ -1044,12 +1050,8 @@
           <w:sz w:val="24"/>
           <w:szCs w:val="24"/>
         </w:rPr>
-        <w:t>………</w:t>
-      </w:r>
-    </w:p>
-    <w:p>
-      <w:pPr>
-        <w:ind w:left="95" w:right="6"/>
+      </w:pPr>
+      <w:r>
         <w:rPr>
           <w:b/>
           <w:bCs/>
@@ -1058,7 +1060,8 @@
           <w:sz w:val="24"/>
           <w:szCs w:val="24"/>
         </w:rPr>
-      </w:pPr>
+        <w:t xml:space="preserve"> </w:t>
+      </w:r>
       <w:r>
         <w:rPr>
           <w:b/>
@@ -1068,7 +1071,7 @@
           <w:sz w:val="24"/>
           <w:szCs w:val="24"/>
         </w:rPr>
-        <w:t xml:space="preserve"> </w:t>
+        <w:t>Pag.</w:t>
       </w:r>
       <w:r>
         <w:rPr>
@@ -1079,7 +1082,7 @@
           <w:sz w:val="24"/>
           <w:szCs w:val="24"/>
         </w:rPr>
-        <w:t>Pag.</w:t>
+        <w:t>2</w:t>
       </w:r>
       <w:r>
         <w:rPr>
@@ -1090,7 +1093,7 @@
           <w:sz w:val="24"/>
           <w:szCs w:val="24"/>
         </w:rPr>
-        <w:t>2</w:t>
+        <w:t>.1</w:t>
       </w:r>
       <w:r>
         <w:rPr>
@@ -1112,7 +1115,7 @@
           <w:sz w:val="24"/>
           <w:szCs w:val="24"/>
         </w:rPr>
-        <w:t>.1</w:t>
+        <w:tab/>
       </w:r>
       <w:r>
         <w:rPr>
@@ -1123,8 +1126,7 @@
           <w:sz w:val="24"/>
           <w:szCs w:val="24"/>
         </w:rPr>
-        <w:tab/>
-        <w:t xml:space="preserve"> </w:t>
+        <w:t>Ejercicio</w:t>
       </w:r>
       <w:r>
         <w:rPr>
@@ -1135,7 +1137,7 @@
           <w:sz w:val="24"/>
           <w:szCs w:val="24"/>
         </w:rPr>
-        <w:t>Ejercicio</w:t>
+        <w:t xml:space="preserve"> 1</w:t>
       </w:r>
       <w:r>
         <w:rPr>
@@ -1146,9 +1148,13 @@
           <w:sz w:val="24"/>
           <w:szCs w:val="24"/>
         </w:rPr>
-        <w:t xml:space="preserve"> 1</w:t>
-      </w:r>
-      <w:r>
+        <w:t xml:space="preserve">: Evaluar (obtener resultado) la siguiente expresión para A = 2 y B = 5 </w:t>
+      </w:r>
+    </w:p>
+    <w:p>
+      <w:pPr>
+        <w:spacing w:after="0" w:line="240" w:lineRule="auto"/>
+        <w:ind w:left="95" w:right="6"/>
         <w:rPr>
           <w:b/>
           <w:bCs/>
@@ -1157,12 +1163,8 @@
           <w:sz w:val="24"/>
           <w:szCs w:val="24"/>
         </w:rPr>
-        <w:t xml:space="preserve">: Evaluar (obtener resultado) la siguiente expresión para A = 2 y B = 5 </w:t>
-      </w:r>
-    </w:p>
-    <w:p>
-      <w:pPr>
-        <w:ind w:left="95" w:right="6"/>
+      </w:pPr>
+      <w:r>
         <w:rPr>
           <w:b/>
           <w:bCs/>
@@ -1171,7 +1173,8 @@
           <w:sz w:val="24"/>
           <w:szCs w:val="24"/>
         </w:rPr>
-      </w:pPr>
+        <w:t>Pag.</w:t>
+      </w:r>
       <w:r>
         <w:rPr>
           <w:b/>
@@ -1181,7 +1184,7 @@
           <w:sz w:val="24"/>
           <w:szCs w:val="24"/>
         </w:rPr>
-        <w:t>Pag.</w:t>
+        <w:t>2</w:t>
       </w:r>
       <w:r>
         <w:rPr>
@@ -1192,7 +1195,7 @@
           <w:sz w:val="24"/>
           <w:szCs w:val="24"/>
         </w:rPr>
-        <w:t>2</w:t>
+        <w:t>.</w:t>
       </w:r>
       <w:r>
         <w:rPr>
@@ -1203,7 +1206,7 @@
           <w:sz w:val="24"/>
           <w:szCs w:val="24"/>
         </w:rPr>
-        <w:t>.</w:t>
+        <w:t>1.2</w:t>
       </w:r>
       <w:r>
         <w:rPr>
@@ -1214,7 +1217,7 @@
           <w:sz w:val="24"/>
           <w:szCs w:val="24"/>
         </w:rPr>
-        <w:t>1.2</w:t>
+        <w:tab/>
       </w:r>
       <w:r>
         <w:rPr>
@@ -1225,7 +1228,7 @@
           <w:sz w:val="24"/>
           <w:szCs w:val="24"/>
         </w:rPr>
-        <w:t xml:space="preserve"> </w:t>
+        <w:t>Ejercicio</w:t>
       </w:r>
       <w:r>
         <w:rPr>
@@ -1236,7 +1239,7 @@
           <w:sz w:val="24"/>
           <w:szCs w:val="24"/>
         </w:rPr>
-        <w:tab/>
+        <w:t xml:space="preserve"> 2: </w:t>
       </w:r>
       <w:r>
         <w:rPr>
@@ -1247,7 +1250,7 @@
           <w:sz w:val="24"/>
           <w:szCs w:val="24"/>
         </w:rPr>
-        <w:t>Ejercicio</w:t>
+        <w:t>Evaluar la siguiente expresión</w:t>
       </w:r>
       <w:r>
         <w:rPr>
@@ -1258,7 +1261,7 @@
           <w:sz w:val="24"/>
           <w:szCs w:val="24"/>
         </w:rPr>
-        <w:t xml:space="preserve"> 2: </w:t>
+        <w:t>.</w:t>
       </w:r>
       <w:r>
         <w:rPr>
@@ -1269,9 +1272,13 @@
           <w:sz w:val="24"/>
           <w:szCs w:val="24"/>
         </w:rPr>
-        <w:t>Evaluar la siguiente expresión</w:t>
-      </w:r>
-      <w:r>
+        <w:t xml:space="preserve"> </w:t>
+      </w:r>
+    </w:p>
+    <w:p>
+      <w:pPr>
+        <w:spacing w:after="0" w:line="240" w:lineRule="auto"/>
+        <w:ind w:left="1415" w:right="6" w:hanging="1320"/>
         <w:rPr>
           <w:b/>
           <w:bCs/>
@@ -1280,12 +1287,8 @@
           <w:sz w:val="24"/>
           <w:szCs w:val="24"/>
         </w:rPr>
-        <w:t xml:space="preserve"> </w:t>
-      </w:r>
-    </w:p>
-    <w:p>
-      <w:pPr>
-        <w:ind w:left="95" w:right="6"/>
+      </w:pPr>
+      <w:r>
         <w:rPr>
           <w:b/>
           <w:bCs/>
@@ -1294,7 +1297,8 @@
           <w:sz w:val="24"/>
           <w:szCs w:val="24"/>
         </w:rPr>
-      </w:pPr>
+        <w:t>Pag.</w:t>
+      </w:r>
       <w:r>
         <w:rPr>
           <w:b/>
@@ -1304,7 +1308,7 @@
           <w:sz w:val="24"/>
           <w:szCs w:val="24"/>
         </w:rPr>
-        <w:t>Pag.</w:t>
+        <w:t>2.1.</w:t>
       </w:r>
       <w:r>
         <w:rPr>
@@ -1315,7 +1319,7 @@
           <w:sz w:val="24"/>
           <w:szCs w:val="24"/>
         </w:rPr>
-        <w:t>2.1.</w:t>
+        <w:t>3</w:t>
       </w:r>
       <w:r>
         <w:rPr>
@@ -1326,7 +1330,7 @@
           <w:sz w:val="24"/>
           <w:szCs w:val="24"/>
         </w:rPr>
-        <w:t>3</w:t>
+        <w:t>.</w:t>
       </w:r>
       <w:r>
         <w:rPr>
@@ -1337,7 +1341,7 @@
           <w:sz w:val="24"/>
           <w:szCs w:val="24"/>
         </w:rPr>
-        <w:t>.</w:t>
+        <w:tab/>
       </w:r>
       <w:r>
         <w:rPr>
@@ -1348,7 +1352,7 @@
           <w:sz w:val="24"/>
           <w:szCs w:val="24"/>
         </w:rPr>
-        <w:tab/>
+        <w:t>Ejercicio</w:t>
       </w:r>
       <w:r>
         <w:rPr>
@@ -1359,7 +1363,7 @@
           <w:sz w:val="24"/>
           <w:szCs w:val="24"/>
         </w:rPr>
-        <w:t>Ejercicio</w:t>
+        <w:t xml:space="preserve"> </w:t>
       </w:r>
       <w:r>
         <w:rPr>
@@ -1370,7 +1374,7 @@
           <w:sz w:val="24"/>
           <w:szCs w:val="24"/>
         </w:rPr>
-        <w:t xml:space="preserve"> </w:t>
+        <w:t xml:space="preserve">3 </w:t>
       </w:r>
       <w:r>
         <w:rPr>
@@ -1381,7 +1385,7 @@
           <w:sz w:val="24"/>
           <w:szCs w:val="24"/>
         </w:rPr>
-        <w:t xml:space="preserve">3 </w:t>
+        <w:t>: Escribir las siguientes expresiones algebraicas como expresiones algorítmicas (en su forma aritmética dentro del algoritmo). En este caso no se pide evaluarlas ni</w:t>
       </w:r>
       <w:r>
         <w:rPr>
@@ -1392,7 +1396,7 @@
           <w:sz w:val="24"/>
           <w:szCs w:val="24"/>
         </w:rPr>
-        <w:t xml:space="preserve">: Escribir las siguientes expresiones algebraicas como expresiones algorítmicas </w:t>
+        <w:t xml:space="preserve"> </w:t>
       </w:r>
       <w:r>
         <w:rPr>
@@ -1403,7 +1407,7 @@
           <w:sz w:val="24"/>
           <w:szCs w:val="24"/>
         </w:rPr>
-        <w:tab/>
+        <w:t>programarlas</w:t>
       </w:r>
       <w:r>
         <w:rPr>
@@ -1414,9 +1418,13 @@
           <w:sz w:val="24"/>
           <w:szCs w:val="24"/>
         </w:rPr>
-        <w:tab/>
-      </w:r>
-      <w:r>
+        <w:t>.</w:t>
+      </w:r>
+    </w:p>
+    <w:p>
+      <w:pPr>
+        <w:spacing w:after="0" w:line="240" w:lineRule="auto"/>
+        <w:ind w:left="95" w:right="6"/>
         <w:rPr>
           <w:b/>
           <w:bCs/>
@@ -1425,8 +1433,7 @@
           <w:sz w:val="24"/>
           <w:szCs w:val="24"/>
         </w:rPr>
-        <w:tab/>
-      </w:r>
+      </w:pPr>
       <w:r>
         <w:rPr>
           <w:b/>
@@ -1436,7 +1443,7 @@
           <w:sz w:val="24"/>
           <w:szCs w:val="24"/>
         </w:rPr>
-        <w:t xml:space="preserve"> </w:t>
+        <w:t>Pag.</w:t>
       </w:r>
       <w:r>
         <w:rPr>
@@ -1447,7 +1454,7 @@
           <w:sz w:val="24"/>
           <w:szCs w:val="24"/>
         </w:rPr>
-        <w:t>(en su forma aritmética dentro del algoritmo). En este caso no se pide evaluarlas ni</w:t>
+        <w:t>2</w:t>
       </w:r>
       <w:r>
         <w:rPr>
@@ -1458,7 +1465,7 @@
           <w:sz w:val="24"/>
           <w:szCs w:val="24"/>
         </w:rPr>
-        <w:t xml:space="preserve"> </w:t>
+        <w:t>.</w:t>
       </w:r>
       <w:r>
         <w:rPr>
@@ -1469,7 +1476,7 @@
           <w:sz w:val="24"/>
           <w:szCs w:val="24"/>
         </w:rPr>
-        <w:tab/>
+        <w:t>4</w:t>
       </w:r>
       <w:r>
         <w:rPr>
@@ -1480,7 +1487,7 @@
           <w:sz w:val="24"/>
           <w:szCs w:val="24"/>
         </w:rPr>
-        <w:tab/>
+        <w:t xml:space="preserve"> </w:t>
       </w:r>
       <w:r>
         <w:rPr>
@@ -1499,15 +1506,27 @@
           <w:bCs/>
           <w:noProof/>
           <w:color w:val="00B050"/>
-          <w:sz w:val="18"/>
-          <w:szCs w:val="18"/>
-        </w:rPr>
-        <w:t>programarlas</w:t>
-      </w:r>
-    </w:p>
-    <w:p>
-      <w:pPr>
+          <w:sz w:val="24"/>
+          <w:szCs w:val="24"/>
+        </w:rPr>
+        <w:t xml:space="preserve">Ejercicio 4: Evaluar las siguientes expresiones aritméticas, para lo cual indicar en el caso de las variables, el valor indicado. Luego escribirlas como expresiones algebraicas. </w:t>
+      </w:r>
+    </w:p>
+    <w:p>
+      <w:pPr>
+        <w:spacing w:after="0" w:line="240" w:lineRule="auto"/>
         <w:ind w:left="95" w:right="6"/>
+        <w:rPr>
+          <w:rFonts w:ascii="Trebuchet MS" w:eastAsia="Trebuchet MS" w:hAnsi="Trebuchet MS" w:cs="Trebuchet MS"/>
+          <w:b/>
+          <w:bCs/>
+          <w:i/>
+          <w:iCs/>
+          <w:sz w:val="24"/>
+          <w:szCs w:val="24"/>
+        </w:rPr>
+      </w:pPr>
+      <w:r>
         <w:rPr>
           <w:b/>
           <w:bCs/>
@@ -1516,7 +1535,74 @@
           <w:sz w:val="24"/>
           <w:szCs w:val="24"/>
         </w:rPr>
-      </w:pPr>
+        <w:t>Pag.</w:t>
+      </w:r>
+      <w:r>
+        <w:rPr>
+          <w:b/>
+          <w:bCs/>
+          <w:i/>
+          <w:iCs/>
+          <w:color w:val="00AF50"/>
+          <w:u w:val="single" w:color="00AF50"/>
+        </w:rPr>
+        <w:t xml:space="preserve"> </w:t>
+      </w:r>
+      <w:r>
+        <w:rPr>
+          <w:b/>
+          <w:bCs/>
+          <w:i/>
+          <w:iCs/>
+          <w:color w:val="00AF50"/>
+          <w:u w:val="single" w:color="00AF50"/>
+        </w:rPr>
+        <w:t>3</w:t>
+      </w:r>
+      <w:r>
+        <w:rPr>
+          <w:b/>
+          <w:bCs/>
+          <w:i/>
+          <w:iCs/>
+          <w:color w:val="00AF50"/>
+          <w:u w:val="single" w:color="00AF50"/>
+        </w:rPr>
+        <w:t>..</w:t>
+      </w:r>
+      <w:r>
+        <w:rPr>
+          <w:b/>
+          <w:bCs/>
+          <w:i/>
+          <w:iCs/>
+          <w:color w:val="00AF50"/>
+          <w:u w:val="single" w:color="00AF50"/>
+        </w:rPr>
+        <w:t>4</w:t>
+      </w:r>
+      <w:r>
+        <w:rPr>
+          <w:b/>
+          <w:bCs/>
+          <w:i/>
+          <w:iCs/>
+          <w:color w:val="00AF50"/>
+          <w:u w:val="single" w:color="00AF50"/>
+        </w:rPr>
+        <w:t>.</w:t>
+      </w:r>
+      <w:r>
+        <w:rPr>
+          <w:b/>
+          <w:bCs/>
+          <w:i/>
+          <w:iCs/>
+          <w:color w:val="00AF50"/>
+          <w:u w:val="single" w:color="00AF50"/>
+        </w:rPr>
+        <w:t>1</w:t>
+      </w:r>
       <w:r>
         <w:rPr>
           <w:b/>
@@ -1526,7 +1612,7 @@
           <w:sz w:val="24"/>
           <w:szCs w:val="24"/>
         </w:rPr>
-        <w:t>Pag.</w:t>
+        <w:tab/>
       </w:r>
       <w:r>
         <w:rPr>
@@ -1537,7 +1623,7 @@
           <w:sz w:val="24"/>
           <w:szCs w:val="24"/>
         </w:rPr>
-        <w:t>2</w:t>
+        <w:t xml:space="preserve"> </w:t>
       </w:r>
       <w:r>
         <w:rPr>
@@ -1548,7 +1634,18 @@
           <w:sz w:val="24"/>
           <w:szCs w:val="24"/>
         </w:rPr>
-        <w:t>.</w:t>
+        <w:t>a)</w:t>
+      </w:r>
+      <w:r>
+        <w:rPr>
+          <w:b/>
+          <w:bCs/>
+          <w:i/>
+          <w:iCs/>
+          <w:sz w:val="24"/>
+          <w:szCs w:val="24"/>
+        </w:rPr>
+        <w:t xml:space="preserve"> </w:t>
       </w:r>
       <w:r>
         <w:rPr>
@@ -1559,9 +1656,14 @@
           <w:sz w:val="24"/>
           <w:szCs w:val="24"/>
         </w:rPr>
-        <w:t>1.</w:t>
-      </w:r>
-      <w:r>
+        <w:t>b ^ 2 – 4 * a * c</w:t>
+      </w:r>
+    </w:p>
+    <w:p>
+      <w:pPr>
+        <w:spacing w:after="0" w:line="240" w:lineRule="auto"/>
+        <w:ind w:left="95" w:right="6"/>
+        <w:jc w:val="both"/>
         <w:rPr>
           <w:b/>
           <w:bCs/>
@@ -1570,8 +1672,7 @@
           <w:sz w:val="24"/>
           <w:szCs w:val="24"/>
         </w:rPr>
-        <w:t>4</w:t>
-      </w:r>
+      </w:pPr>
       <w:r>
         <w:rPr>
           <w:b/>
@@ -1581,7 +1682,7 @@
           <w:sz w:val="24"/>
           <w:szCs w:val="24"/>
         </w:rPr>
-        <w:t xml:space="preserve"> </w:t>
+        <w:t>Pag.</w:t>
       </w:r>
       <w:r>
         <w:rPr>
@@ -1592,7 +1693,7 @@
           <w:sz w:val="24"/>
           <w:szCs w:val="24"/>
         </w:rPr>
-        <w:tab/>
+        <w:t>3</w:t>
       </w:r>
       <w:r>
         <w:rPr>
@@ -1603,23 +1704,8 @@
           <w:sz w:val="24"/>
           <w:szCs w:val="24"/>
         </w:rPr>
-        <w:t xml:space="preserve">Ejercicio 4: Evaluar las siguientes expresiones aritméticas, para lo cual indicar en el caso de las variables, el valor indicado. Luego escribirlas como expresiones algebraicas. </w:t>
-      </w:r>
-    </w:p>
-    <w:p>
-      <w:pPr>
-        <w:spacing w:after="0" w:line="240" w:lineRule="auto"/>
-        <w:ind w:left="95" w:right="6"/>
-        <w:rPr>
-          <w:rFonts w:ascii="Trebuchet MS" w:eastAsia="Trebuchet MS" w:hAnsi="Trebuchet MS" w:cs="Trebuchet MS"/>
-          <w:b/>
-          <w:bCs/>
-          <w:i/>
-          <w:iCs/>
-          <w:sz w:val="24"/>
-          <w:szCs w:val="24"/>
-        </w:rPr>
-      </w:pPr>
+        <w:t>.</w:t>
+      </w:r>
       <w:r>
         <w:rPr>
           <w:b/>
@@ -1629,7 +1715,7 @@
           <w:sz w:val="24"/>
           <w:szCs w:val="24"/>
         </w:rPr>
-        <w:t>Pag.</w:t>
+        <w:t>4</w:t>
       </w:r>
       <w:r>
         <w:rPr>
@@ -1640,7 +1726,7 @@
           <w:sz w:val="24"/>
           <w:szCs w:val="24"/>
         </w:rPr>
-        <w:t>3.</w:t>
+        <w:t>.</w:t>
       </w:r>
       <w:r>
         <w:rPr>
@@ -1651,7 +1737,7 @@
           <w:sz w:val="24"/>
           <w:szCs w:val="24"/>
         </w:rPr>
-        <w:t>1.1.1</w:t>
+        <w:t>2</w:t>
       </w:r>
       <w:r>
         <w:rPr>
@@ -1674,6 +1760,14 @@
           <w:szCs w:val="24"/>
         </w:rPr>
         <w:tab/>
+        <w:t xml:space="preserve"> b)</w:t>
+      </w:r>
+      <w:r>
+        <w:rPr>
+          <w:b/>
+          <w:bCs/>
+        </w:rPr>
+        <w:t xml:space="preserve"> </w:t>
       </w:r>
       <w:r>
         <w:rPr>
@@ -1684,9 +1778,13 @@
           <w:sz w:val="24"/>
           <w:szCs w:val="24"/>
         </w:rPr>
-        <w:t xml:space="preserve"> </w:t>
-      </w:r>
-      <w:r>
+        <w:t>3 * X ^ 4 – 5 * X ^ 3 + X 12 – 17</w:t>
+      </w:r>
+    </w:p>
+    <w:p>
+      <w:pPr>
+        <w:spacing w:after="0" w:line="240" w:lineRule="auto"/>
+        <w:ind w:left="95" w:right="6"/>
         <w:rPr>
           <w:b/>
           <w:bCs/>
@@ -1695,19 +1793,7 @@
           <w:sz w:val="24"/>
           <w:szCs w:val="24"/>
         </w:rPr>
-        <w:t>a)</w:t>
-      </w:r>
-      <w:r>
-        <w:rPr>
-          <w:b/>
-          <w:bCs/>
-          <w:i/>
-          <w:iCs/>
-          <w:sz w:val="24"/>
-          <w:szCs w:val="24"/>
-        </w:rPr>
-        <w:t xml:space="preserve"> </w:t>
-      </w:r>
+      </w:pPr>
       <w:r>
         <w:rPr>
           <w:b/>
@@ -1717,19 +1803,8 @@
           <w:sz w:val="24"/>
           <w:szCs w:val="24"/>
         </w:rPr>
-        <w:t>b ^ 2 – 4 * a * c</w:t>
-      </w:r>
-    </w:p>
-    <w:p>
-      <w:pPr>
-        <w:spacing w:after="0" w:line="268" w:lineRule="auto"/>
-        <w:ind w:left="95" w:right="6"/>
-        <w:jc w:val="both"/>
-        <w:rPr>
-          <w:b/>
-          <w:bCs/>
-        </w:rPr>
-      </w:pPr>
+        <w:t>Pag.</w:t>
+      </w:r>
       <w:r>
         <w:rPr>
           <w:b/>
@@ -1739,7 +1814,7 @@
           <w:sz w:val="24"/>
           <w:szCs w:val="24"/>
         </w:rPr>
-        <w:t>Pag.</w:t>
+        <w:t>3</w:t>
       </w:r>
       <w:r>
         <w:rPr>
@@ -1750,7 +1825,7 @@
           <w:sz w:val="24"/>
           <w:szCs w:val="24"/>
         </w:rPr>
-        <w:t>3</w:t>
+        <w:t>.</w:t>
       </w:r>
       <w:r>
         <w:rPr>
@@ -1761,7 +1836,7 @@
           <w:sz w:val="24"/>
           <w:szCs w:val="24"/>
         </w:rPr>
-        <w:t>.</w:t>
+        <w:t>4</w:t>
       </w:r>
       <w:r>
         <w:rPr>
@@ -1772,7 +1847,7 @@
           <w:sz w:val="24"/>
           <w:szCs w:val="24"/>
         </w:rPr>
-        <w:t>1.1.2</w:t>
+        <w:t>.3</w:t>
       </w:r>
       <w:r>
         <w:rPr>
@@ -1795,57 +1870,9 @@
           <w:szCs w:val="24"/>
         </w:rPr>
         <w:tab/>
-        <w:t xml:space="preserve"> b)</w:t>
-      </w:r>
-      <w:r>
-        <w:rPr>
-          <w:b/>
-          <w:bCs/>
-        </w:rPr>
-        <w:t xml:space="preserve"> </w:t>
-      </w:r>
-      <w:r>
-        <w:rPr>
-          <w:b/>
-          <w:bCs/>
-        </w:rPr>
-        <w:t xml:space="preserve">3 * X ^ 4 </w:t>
-      </w:r>
-      <w:r>
-        <w:rPr>
-          <w:rFonts w:ascii="Trebuchet MS" w:eastAsia="Trebuchet MS" w:hAnsi="Trebuchet MS" w:cs="Trebuchet MS"/>
-          <w:b/>
-          <w:bCs/>
-        </w:rPr>
-        <w:t>–</w:t>
-      </w:r>
-      <w:r>
-        <w:rPr>
-          <w:b/>
-          <w:bCs/>
-        </w:rPr>
-        <w:t xml:space="preserve"> 5 * X ^ 3 + X 12 </w:t>
-      </w:r>
-      <w:r>
-        <w:rPr>
-          <w:rFonts w:ascii="Trebuchet MS" w:eastAsia="Trebuchet MS" w:hAnsi="Trebuchet MS" w:cs="Trebuchet MS"/>
-          <w:b/>
-          <w:bCs/>
-        </w:rPr>
-        <w:t>–</w:t>
-      </w:r>
-      <w:r>
-        <w:rPr>
-          <w:b/>
-          <w:bCs/>
-        </w:rPr>
-        <w:t xml:space="preserve"> 17</w:t>
-      </w:r>
-    </w:p>
-    <w:p>
-      <w:pPr>
-        <w:spacing w:after="0"/>
-        <w:ind w:left="95" w:right="6"/>
+        <w:t xml:space="preserve"> c)</w:t>
+      </w:r>
+      <w:r>
         <w:rPr>
           <w:b/>
           <w:bCs/>
@@ -1854,8 +1881,13 @@
           <w:sz w:val="24"/>
           <w:szCs w:val="24"/>
         </w:rPr>
-      </w:pPr>
-      <w:r>
+        <w:t xml:space="preserve"> d / (c + 4)</w:t>
+      </w:r>
+    </w:p>
+    <w:p>
+      <w:pPr>
+        <w:spacing w:after="0" w:line="240" w:lineRule="auto"/>
+        <w:ind w:left="95" w:right="6"/>
         <w:rPr>
           <w:b/>
           <w:bCs/>
@@ -1864,8 +1896,7 @@
           <w:sz w:val="24"/>
           <w:szCs w:val="24"/>
         </w:rPr>
-        <w:t>Pag.</w:t>
-      </w:r>
+      </w:pPr>
       <w:r>
         <w:rPr>
           <w:b/>
@@ -1875,7 +1906,7 @@
           <w:sz w:val="24"/>
           <w:szCs w:val="24"/>
         </w:rPr>
-        <w:t>3</w:t>
+        <w:t>Pag.3.</w:t>
       </w:r>
       <w:r>
         <w:rPr>
@@ -1886,7 +1917,7 @@
           <w:sz w:val="24"/>
           <w:szCs w:val="24"/>
         </w:rPr>
-        <w:t>.</w:t>
+        <w:t>4</w:t>
       </w:r>
       <w:r>
         <w:rPr>
@@ -1897,7 +1928,7 @@
           <w:sz w:val="24"/>
           <w:szCs w:val="24"/>
         </w:rPr>
-        <w:t>1.1.</w:t>
+        <w:t xml:space="preserve">.4 </w:t>
       </w:r>
       <w:r>
         <w:rPr>
@@ -1908,7 +1939,8 @@
           <w:sz w:val="24"/>
           <w:szCs w:val="24"/>
         </w:rPr>
-        <w:t>3</w:t>
+        <w:tab/>
+        <w:t xml:space="preserve"> d)</w:t>
       </w:r>
       <w:r>
         <w:rPr>
@@ -1919,9 +1951,93 @@
           <w:sz w:val="24"/>
           <w:szCs w:val="24"/>
         </w:rPr>
-        <w:t xml:space="preserve"> </w:t>
-      </w:r>
-      <w:r>
+        <w:t xml:space="preserve"> (x ^ 2 + y ^ 2) ^ (1 / 2) </w:t>
+      </w:r>
+    </w:p>
+    <w:p>
+      <w:pPr>
+        <w:spacing w:after="0" w:line="240" w:lineRule="auto"/>
+        <w:ind w:left="95" w:right="6"/>
+      </w:pPr>
+      <w:r>
+        <w:rPr>
+          <w:b/>
+          <w:bCs/>
+          <w:i/>
+          <w:iCs/>
+          <w:color w:val="00AF50"/>
+        </w:rPr>
+        <w:t>3</w:t>
+      </w:r>
+      <w:r>
+        <w:rPr>
+          <w:b/>
+          <w:bCs/>
+          <w:i/>
+          <w:iCs/>
+          <w:color w:val="00AF50"/>
+        </w:rPr>
+        <w:t>.5</w:t>
+      </w:r>
+      <w:r>
+        <w:rPr>
+          <w:b/>
+          <w:bCs/>
+          <w:i/>
+          <w:iCs/>
+          <w:color w:val="00AF50"/>
+        </w:rPr>
+        <w:t xml:space="preserve">  </w:t>
+      </w:r>
+      <w:r>
+        <w:rPr>
+          <w:b/>
+          <w:bCs/>
+          <w:i/>
+          <w:iCs/>
+          <w:color w:val="00AF50"/>
+          <w:u w:val="single" w:color="00AF50"/>
+        </w:rPr>
+        <w:t>Ejercicio 5:</w:t>
+      </w:r>
+      <w:r>
+        <w:t xml:space="preserve"> Si el valor de </w:t>
+      </w:r>
+      <w:r>
+        <w:rPr>
+          <w:b/>
+          <w:bCs/>
+        </w:rPr>
+        <w:t>A es 4</w:t>
+      </w:r>
+      <w:r>
+        <w:t xml:space="preserve">, el valor de </w:t>
+      </w:r>
+      <w:r>
+        <w:rPr>
+          <w:b/>
+          <w:bCs/>
+        </w:rPr>
+        <w:t>B es 5</w:t>
+      </w:r>
+      <w:r>
+        <w:t xml:space="preserve"> y el valor de </w:t>
+      </w:r>
+      <w:r>
+        <w:rPr>
+          <w:b/>
+          <w:bCs/>
+        </w:rPr>
+        <w:t>C es 1</w:t>
+      </w:r>
+      <w:r>
+        <w:t xml:space="preserve">, evaluar las siguientes expresiones: </w:t>
+      </w:r>
+    </w:p>
+    <w:p>
+      <w:pPr>
+        <w:spacing w:after="0" w:line="240" w:lineRule="auto"/>
+        <w:ind w:left="95" w:right="6"/>
         <w:rPr>
           <w:b/>
           <w:bCs/>
@@ -1930,9 +2046,7 @@
           <w:sz w:val="24"/>
           <w:szCs w:val="24"/>
         </w:rPr>
-        <w:tab/>
-        <w:t xml:space="preserve"> </w:t>
-      </w:r>
+      </w:pPr>
       <w:r>
         <w:rPr>
           <w:b/>
@@ -1942,7 +2056,7 @@
           <w:sz w:val="24"/>
           <w:szCs w:val="24"/>
         </w:rPr>
-        <w:t>c</w:t>
+        <w:t>Pag.</w:t>
       </w:r>
       <w:r>
         <w:rPr>
@@ -1953,40 +2067,8 @@
           <w:sz w:val="24"/>
           <w:szCs w:val="24"/>
         </w:rPr>
-        <w:t>)</w:t>
-      </w:r>
-      <w:r>
-        <w:rPr>
-          <w:b/>
-          <w:bCs/>
-          <w:i/>
-          <w:iCs/>
-          <w:sz w:val="24"/>
-          <w:szCs w:val="24"/>
-        </w:rPr>
-        <w:t xml:space="preserve"> </w:t>
-      </w:r>
-      <w:r>
-        <w:rPr>
-          <w:b/>
-          <w:bCs/>
-          <w:i/>
-          <w:iCs/>
-          <w:sz w:val="24"/>
-          <w:szCs w:val="24"/>
-        </w:rPr>
-        <w:t>d / (c + 4)</w:t>
-      </w:r>
-    </w:p>
-    <w:p>
-      <w:pPr>
-        <w:spacing w:after="0" w:line="240" w:lineRule="auto"/>
-        <w:ind w:left="95" w:right="6"/>
-        <w:rPr>
-          <w:b/>
-          <w:bCs/>
-        </w:rPr>
-      </w:pPr>
+        <w:t>3</w:t>
+      </w:r>
       <w:r>
         <w:rPr>
           <w:b/>
@@ -1996,7 +2078,7 @@
           <w:sz w:val="24"/>
           <w:szCs w:val="24"/>
         </w:rPr>
-        <w:t>Pag.3.1.1.</w:t>
+        <w:t>.</w:t>
       </w:r>
       <w:r>
         <w:rPr>
@@ -2007,7 +2089,7 @@
           <w:sz w:val="24"/>
           <w:szCs w:val="24"/>
         </w:rPr>
-        <w:t>4</w:t>
+        <w:t>5.</w:t>
       </w:r>
       <w:r>
         <w:rPr>
@@ -2018,9 +2100,13 @@
           <w:sz w:val="24"/>
           <w:szCs w:val="24"/>
         </w:rPr>
-        <w:t xml:space="preserve"> </w:t>
-      </w:r>
-      <w:r>
+        <w:t>1 - ………… Ejercicio</w:t>
+      </w:r>
+    </w:p>
+    <w:p>
+      <w:pPr>
+        <w:spacing w:after="0" w:line="240" w:lineRule="auto"/>
+        <w:ind w:left="95" w:right="6"/>
         <w:rPr>
           <w:b/>
           <w:bCs/>
@@ -2029,9 +2115,7 @@
           <w:sz w:val="24"/>
           <w:szCs w:val="24"/>
         </w:rPr>
-        <w:tab/>
-        <w:t xml:space="preserve"> </w:t>
-      </w:r>
+      </w:pPr>
       <w:r>
         <w:rPr>
           <w:b/>
@@ -2041,7 +2125,7 @@
           <w:sz w:val="24"/>
           <w:szCs w:val="24"/>
         </w:rPr>
-        <w:t>d</w:t>
+        <w:t>Pag.</w:t>
       </w:r>
       <w:r>
         <w:rPr>
@@ -2052,27 +2136,9 @@
           <w:sz w:val="24"/>
           <w:szCs w:val="24"/>
         </w:rPr>
-        <w:t>)</w:t>
-      </w:r>
-      <w:r>
-        <w:rPr>
-          <w:b/>
-          <w:bCs/>
-        </w:rPr>
-        <w:t xml:space="preserve"> </w:t>
-      </w:r>
-      <w:r>
-        <w:rPr>
-          <w:b/>
-          <w:bCs/>
-        </w:rPr>
-        <w:t xml:space="preserve">(x ^ 2 + y ^ 2) ^ (1 / 2) </w:t>
-      </w:r>
-    </w:p>
-    <w:p>
-      <w:pPr>
-        <w:spacing w:after="0"/>
-        <w:ind w:left="95" w:right="6"/>
+        <w:t>3</w:t>
+      </w:r>
+      <w:r>
         <w:rPr>
           <w:b/>
           <w:bCs/>
@@ -2081,12 +2147,9 @@
           <w:sz w:val="24"/>
           <w:szCs w:val="24"/>
         </w:rPr>
-      </w:pPr>
-    </w:p>
-    <w:p>
-      <w:pPr>
-        <w:spacing w:after="0"/>
-        <w:ind w:left="95" w:right="6"/>
+        <w:t>.</w:t>
+      </w:r>
+      <w:r>
         <w:rPr>
           <w:b/>
           <w:bCs/>
@@ -2095,11 +2158,9 @@
           <w:sz w:val="24"/>
           <w:szCs w:val="24"/>
         </w:rPr>
-      </w:pPr>
-    </w:p>
-    <w:p>
-      <w:pPr>
-        <w:ind w:left="95" w:right="6"/>
+        <w:t>5</w:t>
+      </w:r>
+      <w:r>
         <w:rPr>
           <w:b/>
           <w:bCs/>
@@ -2108,7 +2169,8 @@
           <w:sz w:val="24"/>
           <w:szCs w:val="24"/>
         </w:rPr>
-      </w:pPr>
+        <w:t>.2</w:t>
+      </w:r>
       <w:r>
         <w:rPr>
           <w:b/>
@@ -2118,9 +2180,13 @@
           <w:sz w:val="24"/>
           <w:szCs w:val="24"/>
         </w:rPr>
-        <w:t>Pag.</w:t>
-      </w:r>
-      <w:r>
+        <w:t xml:space="preserve"> - ………… Ejercicio</w:t>
+      </w:r>
+    </w:p>
+    <w:p>
+      <w:pPr>
+        <w:spacing w:after="0" w:line="240" w:lineRule="auto"/>
+        <w:ind w:left="95" w:right="6"/>
         <w:rPr>
           <w:b/>
           <w:bCs/>
@@ -2129,8 +2195,7 @@
           <w:sz w:val="24"/>
           <w:szCs w:val="24"/>
         </w:rPr>
-        <w:t>3</w:t>
-      </w:r>
+      </w:pPr>
       <w:r>
         <w:rPr>
           <w:b/>
@@ -2140,7 +2205,7 @@
           <w:sz w:val="24"/>
           <w:szCs w:val="24"/>
         </w:rPr>
-        <w:t>.</w:t>
+        <w:t>Pag.</w:t>
       </w:r>
       <w:r>
         <w:rPr>
@@ -2151,7 +2216,7 @@
           <w:sz w:val="24"/>
           <w:szCs w:val="24"/>
         </w:rPr>
-        <w:t>4</w:t>
+        <w:t>3</w:t>
       </w:r>
       <w:r>
         <w:rPr>
@@ -2162,12 +2227,9 @@
           <w:sz w:val="24"/>
           <w:szCs w:val="24"/>
         </w:rPr>
-        <w:t>1 - ………… Ejercicio</w:t>
-      </w:r>
-    </w:p>
-    <w:p>
-      <w:pPr>
-        <w:ind w:left="95" w:right="6"/>
+        <w:t>.</w:t>
+      </w:r>
+      <w:r>
         <w:rPr>
           <w:b/>
           <w:bCs/>
@@ -2176,7 +2238,8 @@
           <w:sz w:val="24"/>
           <w:szCs w:val="24"/>
         </w:rPr>
-      </w:pPr>
+        <w:t>5.3</w:t>
+      </w:r>
       <w:r>
         <w:rPr>
           <w:b/>
@@ -2186,9 +2249,13 @@
           <w:sz w:val="24"/>
           <w:szCs w:val="24"/>
         </w:rPr>
-        <w:t>Pag.</w:t>
-      </w:r>
-      <w:r>
+        <w:t>- ………… Ejercicio</w:t>
+      </w:r>
+    </w:p>
+    <w:p>
+      <w:pPr>
+        <w:spacing w:after="0" w:line="240" w:lineRule="auto"/>
+        <w:ind w:left="95" w:right="6"/>
         <w:rPr>
           <w:b/>
           <w:bCs/>
@@ -2197,9 +2264,12 @@
           <w:sz w:val="24"/>
           <w:szCs w:val="24"/>
         </w:rPr>
-        <w:t>3</w:t>
-      </w:r>
-      <w:r>
+      </w:pPr>
+    </w:p>
+    <w:p>
+      <w:pPr>
+        <w:spacing w:after="0" w:line="240" w:lineRule="auto"/>
+        <w:ind w:left="95" w:right="6"/>
         <w:rPr>
           <w:b/>
           <w:bCs/>
@@ -2208,8 +2278,7 @@
           <w:sz w:val="24"/>
           <w:szCs w:val="24"/>
         </w:rPr>
-        <w:t>.</w:t>
-      </w:r>
+      </w:pPr>
       <w:r>
         <w:rPr>
           <w:b/>
@@ -2219,7 +2288,7 @@
           <w:sz w:val="24"/>
           <w:szCs w:val="24"/>
         </w:rPr>
-        <w:t>5</w:t>
+        <w:t>Pag.</w:t>
       </w:r>
       <w:r>
         <w:rPr>
@@ -2230,12 +2299,9 @@
           <w:sz w:val="24"/>
           <w:szCs w:val="24"/>
         </w:rPr>
-        <w:t xml:space="preserve"> - ………… Ejercicio</w:t>
-      </w:r>
-    </w:p>
-    <w:p>
-      <w:pPr>
-        <w:ind w:left="95" w:right="6"/>
+        <w:t>3</w:t>
+      </w:r>
+      <w:r>
         <w:rPr>
           <w:b/>
           <w:bCs/>
@@ -2244,7 +2310,8 @@
           <w:sz w:val="24"/>
           <w:szCs w:val="24"/>
         </w:rPr>
-      </w:pPr>
+        <w:t>.</w:t>
+      </w:r>
       <w:r>
         <w:rPr>
           <w:b/>
@@ -2254,7 +2321,7 @@
           <w:sz w:val="24"/>
           <w:szCs w:val="24"/>
         </w:rPr>
-        <w:t>Pag.</w:t>
+        <w:t>7</w:t>
       </w:r>
       <w:r>
         <w:rPr>
@@ -2265,8 +2332,17 @@
           <w:sz w:val="24"/>
           <w:szCs w:val="24"/>
         </w:rPr>
-        <w:t>3</w:t>
-      </w:r>
+        <w:t xml:space="preserve"> - ………… Ejercicio</w:t>
+      </w:r>
+    </w:p>
+    <w:p>
+      <w:pPr>
+        <w:spacing w:after="0" w:line="240" w:lineRule="auto"/>
+        <w:ind w:left="95" w:right="6"/>
+        <w:rPr>
+          <w:noProof/>
+        </w:rPr>
+      </w:pPr>
       <w:r>
         <w:rPr>
           <w:b/>
@@ -2276,7 +2352,7 @@
           <w:sz w:val="24"/>
           <w:szCs w:val="24"/>
         </w:rPr>
-        <w:t>.</w:t>
+        <w:t>Pag.</w:t>
       </w:r>
       <w:r>
         <w:rPr>
@@ -2287,7 +2363,7 @@
           <w:sz w:val="24"/>
           <w:szCs w:val="24"/>
         </w:rPr>
-        <w:t>6</w:t>
+        <w:t>3</w:t>
       </w:r>
       <w:r>
         <w:rPr>
@@ -2298,12 +2374,9 @@
           <w:sz w:val="24"/>
           <w:szCs w:val="24"/>
         </w:rPr>
-        <w:t xml:space="preserve"> - ………… Ejercicio</w:t>
-      </w:r>
-    </w:p>
-    <w:p>
-      <w:pPr>
-        <w:ind w:left="95" w:right="6"/>
+        <w:t>.</w:t>
+      </w:r>
+      <w:r>
         <w:rPr>
           <w:b/>
           <w:bCs/>
@@ -2312,7 +2385,8 @@
           <w:sz w:val="24"/>
           <w:szCs w:val="24"/>
         </w:rPr>
-      </w:pPr>
+        <w:t>8</w:t>
+      </w:r>
       <w:r>
         <w:rPr>
           <w:b/>
@@ -2322,8 +2396,17 @@
           <w:sz w:val="24"/>
           <w:szCs w:val="24"/>
         </w:rPr>
-        <w:t>Pag.</w:t>
-      </w:r>
+        <w:t xml:space="preserve"> - ………… Ejercicio</w:t>
+      </w:r>
+    </w:p>
+    <w:p>
+      <w:pPr>
+        <w:spacing w:after="0" w:line="240" w:lineRule="auto"/>
+        <w:ind w:left="95" w:right="6"/>
+        <w:rPr>
+          <w:noProof/>
+        </w:rPr>
+      </w:pPr>
       <w:r>
         <w:rPr>
           <w:b/>
@@ -2333,7 +2416,7 @@
           <w:sz w:val="24"/>
           <w:szCs w:val="24"/>
         </w:rPr>
-        <w:t>3</w:t>
+        <w:t>Pag.</w:t>
       </w:r>
       <w:r>
         <w:rPr>
@@ -2344,7 +2427,7 @@
           <w:sz w:val="24"/>
           <w:szCs w:val="24"/>
         </w:rPr>
-        <w:t>.</w:t>
+        <w:t>3</w:t>
       </w:r>
       <w:r>
         <w:rPr>
@@ -2355,7 +2438,7 @@
           <w:sz w:val="24"/>
           <w:szCs w:val="24"/>
         </w:rPr>
-        <w:t>7</w:t>
+        <w:t>.</w:t>
       </w:r>
       <w:r>
         <w:rPr>
@@ -2366,16 +2449,8 @@
           <w:sz w:val="24"/>
           <w:szCs w:val="24"/>
         </w:rPr>
-        <w:t xml:space="preserve"> - ………… Ejercicio</w:t>
-      </w:r>
-    </w:p>
-    <w:p>
-      <w:pPr>
-        <w:ind w:left="95" w:right="6"/>
-        <w:rPr>
-          <w:noProof/>
-        </w:rPr>
-      </w:pPr>
+        <w:t>9</w:t>
+      </w:r>
       <w:r>
         <w:rPr>
           <w:b/>
@@ -2385,8 +2460,17 @@
           <w:sz w:val="24"/>
           <w:szCs w:val="24"/>
         </w:rPr>
-        <w:t>Pag.</w:t>
-      </w:r>
+        <w:t xml:space="preserve"> - ………… Ejercicio</w:t>
+      </w:r>
+    </w:p>
+    <w:p>
+      <w:pPr>
+        <w:spacing w:after="0" w:line="240" w:lineRule="auto"/>
+        <w:ind w:left="95" w:right="6"/>
+        <w:rPr>
+          <w:noProof/>
+        </w:rPr>
+      </w:pPr>
       <w:r>
         <w:rPr>
           <w:b/>
@@ -2396,7 +2480,7 @@
           <w:sz w:val="24"/>
           <w:szCs w:val="24"/>
         </w:rPr>
-        <w:t>3</w:t>
+        <w:t>Pag.</w:t>
       </w:r>
       <w:r>
         <w:rPr>
@@ -2407,7 +2491,7 @@
           <w:sz w:val="24"/>
           <w:szCs w:val="24"/>
         </w:rPr>
-        <w:t>.</w:t>
+        <w:t>3</w:t>
       </w:r>
       <w:r>
         <w:rPr>
@@ -2418,7 +2502,7 @@
           <w:sz w:val="24"/>
           <w:szCs w:val="24"/>
         </w:rPr>
-        <w:t>8</w:t>
+        <w:t>.</w:t>
       </w:r>
       <w:r>
         <w:rPr>
@@ -2429,16 +2513,8 @@
           <w:sz w:val="24"/>
           <w:szCs w:val="24"/>
         </w:rPr>
-        <w:t xml:space="preserve"> - ………… Ejercicio</w:t>
-      </w:r>
-    </w:p>
-    <w:p>
-      <w:pPr>
-        <w:ind w:left="95" w:right="6"/>
-        <w:rPr>
-          <w:noProof/>
-        </w:rPr>
-      </w:pPr>
+        <w:t>10</w:t>
+      </w:r>
       <w:r>
         <w:rPr>
           <w:b/>
@@ -2448,8 +2524,17 @@
           <w:sz w:val="24"/>
           <w:szCs w:val="24"/>
         </w:rPr>
-        <w:t>Pag.</w:t>
-      </w:r>
+        <w:t xml:space="preserve"> - ………… Ejercicio</w:t>
+      </w:r>
+    </w:p>
+    <w:p>
+      <w:pPr>
+        <w:spacing w:after="0" w:line="240" w:lineRule="auto"/>
+        <w:ind w:left="95" w:right="6"/>
+        <w:rPr>
+          <w:noProof/>
+        </w:rPr>
+      </w:pPr>
       <w:r>
         <w:rPr>
           <w:b/>
@@ -2459,7 +2544,7 @@
           <w:sz w:val="24"/>
           <w:szCs w:val="24"/>
         </w:rPr>
-        <w:t>3</w:t>
+        <w:t>Pag.</w:t>
       </w:r>
       <w:r>
         <w:rPr>
@@ -2470,7 +2555,7 @@
           <w:sz w:val="24"/>
           <w:szCs w:val="24"/>
         </w:rPr>
-        <w:t>.</w:t>
+        <w:t>3</w:t>
       </w:r>
       <w:r>
         <w:rPr>
@@ -2481,7 +2566,7 @@
           <w:sz w:val="24"/>
           <w:szCs w:val="24"/>
         </w:rPr>
-        <w:t>9</w:t>
+        <w:t>.</w:t>
       </w:r>
       <w:r>
         <w:rPr>
@@ -2492,16 +2577,8 @@
           <w:sz w:val="24"/>
           <w:szCs w:val="24"/>
         </w:rPr>
-        <w:t xml:space="preserve"> - ………… Ejercicio</w:t>
-      </w:r>
-    </w:p>
-    <w:p>
-      <w:pPr>
-        <w:ind w:left="95" w:right="6"/>
-        <w:rPr>
-          <w:noProof/>
-        </w:rPr>
-      </w:pPr>
+        <w:t>11</w:t>
+      </w:r>
       <w:r>
         <w:rPr>
           <w:b/>
@@ -2511,142 +2588,12 @@
           <w:sz w:val="24"/>
           <w:szCs w:val="24"/>
         </w:rPr>
-        <w:t>Pag.</w:t>
-      </w:r>
-      <w:r>
-        <w:rPr>
-          <w:b/>
-          <w:bCs/>
-          <w:noProof/>
-          <w:color w:val="00B050"/>
-          <w:sz w:val="24"/>
-          <w:szCs w:val="24"/>
-        </w:rPr>
-        <w:t>3</w:t>
-      </w:r>
-      <w:r>
-        <w:rPr>
-          <w:b/>
-          <w:bCs/>
-          <w:noProof/>
-          <w:color w:val="00B050"/>
-          <w:sz w:val="24"/>
-          <w:szCs w:val="24"/>
-        </w:rPr>
-        <w:t>.</w:t>
-      </w:r>
-      <w:r>
-        <w:rPr>
-          <w:b/>
-          <w:bCs/>
-          <w:noProof/>
-          <w:color w:val="00B050"/>
-          <w:sz w:val="24"/>
-          <w:szCs w:val="24"/>
-        </w:rPr>
-        <w:t>10</w:t>
-      </w:r>
-      <w:r>
-        <w:rPr>
-          <w:b/>
-          <w:bCs/>
-          <w:noProof/>
-          <w:color w:val="00B050"/>
-          <w:sz w:val="24"/>
-          <w:szCs w:val="24"/>
-        </w:rPr>
-        <w:t xml:space="preserve"> - ………… Ejercicio</w:t>
-      </w:r>
-    </w:p>
-    <w:p>
-      <w:pPr>
-        <w:ind w:left="95" w:right="6"/>
-        <w:rPr>
-          <w:noProof/>
-        </w:rPr>
-      </w:pPr>
-      <w:r>
-        <w:rPr>
-          <w:b/>
-          <w:bCs/>
-          <w:noProof/>
-          <w:color w:val="00B050"/>
-          <w:sz w:val="24"/>
-          <w:szCs w:val="24"/>
-        </w:rPr>
-        <w:t>Pag.</w:t>
-      </w:r>
-      <w:r>
-        <w:rPr>
-          <w:b/>
-          <w:bCs/>
-          <w:noProof/>
-          <w:color w:val="00B050"/>
-          <w:sz w:val="24"/>
-          <w:szCs w:val="24"/>
-        </w:rPr>
-        <w:t>3</w:t>
-      </w:r>
-      <w:r>
-        <w:rPr>
-          <w:b/>
-          <w:bCs/>
-          <w:noProof/>
-          <w:color w:val="00B050"/>
-          <w:sz w:val="24"/>
-          <w:szCs w:val="24"/>
-        </w:rPr>
-        <w:t>.</w:t>
-      </w:r>
-      <w:r>
-        <w:rPr>
-          <w:b/>
-          <w:bCs/>
-          <w:noProof/>
-          <w:color w:val="00B050"/>
-          <w:sz w:val="24"/>
-          <w:szCs w:val="24"/>
-        </w:rPr>
-        <w:t>11</w:t>
-      </w:r>
-      <w:r>
-        <w:rPr>
-          <w:b/>
-          <w:bCs/>
-          <w:noProof/>
-          <w:color w:val="00B050"/>
-          <w:sz w:val="24"/>
-          <w:szCs w:val="24"/>
-        </w:rPr>
         <w:t>- ………… Ejercicio</w:t>
       </w:r>
     </w:p>
     <w:p>
       <w:pPr>
-        <w:ind w:left="95" w:right="6"/>
-        <w:rPr>
-          <w:noProof/>
-        </w:rPr>
-      </w:pPr>
-    </w:p>
-    <w:p>
-      <w:pPr>
-        <w:ind w:left="95" w:right="6"/>
-        <w:rPr>
-          <w:noProof/>
-        </w:rPr>
-      </w:pPr>
-    </w:p>
-    <w:p>
-      <w:pPr>
-        <w:ind w:left="95" w:right="6"/>
-        <w:rPr>
-          <w:noProof/>
-        </w:rPr>
-      </w:pPr>
-    </w:p>
-    <w:p>
-      <w:pPr>
+        <w:spacing w:after="0" w:line="240" w:lineRule="auto"/>
         <w:ind w:left="95" w:right="6"/>
         <w:rPr>
           <w:b/>
@@ -2673,6 +2620,7 @@
     </w:p>
     <w:p>
       <w:pPr>
+        <w:spacing w:after="0" w:line="240" w:lineRule="auto"/>
         <w:ind w:left="95" w:right="6"/>
         <w:rPr>
           <w:b/>
@@ -2702,6 +2650,7 @@
     </w:p>
     <w:p>
       <w:pPr>
+        <w:spacing w:after="0" w:line="240" w:lineRule="auto"/>
         <w:ind w:left="95" w:right="6"/>
         <w:rPr>
           <w:b/>
@@ -2722,6 +2671,7 @@
     </w:p>
     <w:p>
       <w:pPr>
+        <w:spacing w:after="0" w:line="240" w:lineRule="auto"/>
         <w:ind w:left="95" w:right="6"/>
         <w:rPr>
           <w:b/>
@@ -2742,6 +2692,7 @@
     </w:p>
     <w:p>
       <w:pPr>
+        <w:spacing w:after="0" w:line="240" w:lineRule="auto"/>
         <w:ind w:left="95" w:right="6"/>
         <w:rPr>
           <w:b/>
@@ -2762,6 +2713,7 @@
     </w:p>
     <w:p>
       <w:pPr>
+        <w:spacing w:after="0" w:line="240" w:lineRule="auto"/>
         <w:ind w:left="95" w:right="6"/>
         <w:rPr>
           <w:b/>
@@ -2782,6 +2734,7 @@
     </w:p>
     <w:p>
       <w:pPr>
+        <w:spacing w:after="0" w:line="240" w:lineRule="auto"/>
         <w:ind w:left="95" w:right="6"/>
         <w:rPr>
           <w:b/>
@@ -2802,6 +2755,7 @@
     </w:p>
     <w:p>
       <w:pPr>
+        <w:spacing w:after="0" w:line="240" w:lineRule="auto"/>
         <w:ind w:left="95" w:right="6"/>
         <w:rPr>
           <w:b/>
@@ -2822,6 +2776,7 @@
     </w:p>
     <w:p>
       <w:pPr>
+        <w:spacing w:after="0" w:line="240" w:lineRule="auto"/>
         <w:ind w:left="95" w:right="6"/>
         <w:rPr>
           <w:b/>
@@ -2906,12 +2861,6 @@
         <w:gridCol w:w="5408"/>
       </w:tblGrid>
       <w:tr>
-        <w:tblPrEx>
-          <w:tblCellMar>
-            <w:top w:w="0" w:type="dxa"/>
-            <w:bottom w:w="0" w:type="dxa"/>
-          </w:tblCellMar>
-        </w:tblPrEx>
         <w:trPr>
           <w:trHeight w:val="2699"/>
         </w:trPr>
@@ -3237,9 +3186,7 @@
       <w:tr>
         <w:tblPrEx>
           <w:tblCellMar>
-            <w:top w:w="0" w:type="dxa"/>
             <w:left w:w="108" w:type="dxa"/>
-            <w:bottom w:w="0" w:type="dxa"/>
             <w:right w:w="108" w:type="dxa"/>
           </w:tblCellMar>
           <w:tblLook w:val="04A0" w:firstRow="1" w:lastRow="0" w:firstColumn="1" w:lastColumn="0" w:noHBand="0" w:noVBand="1"/>
@@ -3538,7 +3485,18 @@
           <w:color w:val="00AF50"/>
           <w:u w:val="single" w:color="00AF50"/>
         </w:rPr>
-        <w:t>2.1.2</w:t>
+        <w:t>2</w:t>
+      </w:r>
+      <w:r>
+        <w:rPr>
+          <w:b/>
+          <w:bCs/>
+          <w:i/>
+          <w:iCs/>
+          <w:color w:val="00AF50"/>
+          <w:u w:val="single" w:color="00AF50"/>
+        </w:rPr>
+        <w:t>.1.2</w:t>
       </w:r>
       <w:r>
         <w:rPr>
@@ -3926,28 +3884,7 @@
                 <w:b/>
                 <w:bCs/>
               </w:rPr>
-              <w:t xml:space="preserve"> </w:t>
-            </w:r>
-            <w:r>
-              <w:rPr>
-                <w:b/>
-                <w:bCs/>
-              </w:rPr>
-              <w:t>1</w:t>
-            </w:r>
-            <w:r>
-              <w:rPr>
-                <w:b/>
-                <w:bCs/>
-              </w:rPr>
-              <w:t>.0</w:t>
-            </w:r>
-            <w:r>
-              <w:rPr>
-                <w:b/>
-                <w:bCs/>
-              </w:rPr>
-              <w:t>15</w:t>
+              <w:t xml:space="preserve"> 1.015</w:t>
             </w:r>
             <w:r>
               <w:rPr>
@@ -4232,7 +4169,7 @@
           <w:color w:val="00AF50"/>
         </w:rPr>
         <w:lastRenderedPageBreak/>
-        <w:t>2</w:t>
+        <w:t>3</w:t>
       </w:r>
       <w:r>
         <w:rPr>
@@ -4252,7 +4189,7 @@
           <w:iCs/>
           <w:color w:val="00AF50"/>
         </w:rPr>
-        <w:t xml:space="preserve">1.4  </w:t>
+        <w:t xml:space="preserve">4  </w:t>
       </w:r>
       <w:r>
         <w:rPr>
@@ -4305,7 +4242,7 @@
           <w:color w:val="00AF50"/>
           <w:u w:val="single" w:color="00AF50"/>
         </w:rPr>
-        <w:t>.1.</w:t>
+        <w:t>.</w:t>
       </w:r>
       <w:r>
         <w:rPr>
@@ -4316,7 +4253,7 @@
           <w:color w:val="00AF50"/>
           <w:u w:val="single" w:color="00AF50"/>
         </w:rPr>
-        <w:t>1</w:t>
+        <w:t>4</w:t>
       </w:r>
       <w:r>
         <w:rPr>
@@ -4797,18 +4734,7 @@
                 <w:color w:val="00AF50"/>
                 <w:u w:val="single" w:color="00AF50"/>
               </w:rPr>
-              <w:t>.1.</w:t>
-            </w:r>
-            <w:r>
-              <w:rPr>
-                <w:b/>
-                <w:bCs/>
-                <w:i/>
-                <w:iCs/>
-                <w:color w:val="00AF50"/>
-                <w:u w:val="single" w:color="00AF50"/>
-              </w:rPr>
-              <w:t>1</w:t>
+              <w:t>.4</w:t>
             </w:r>
             <w:r>
               <w:rPr>
@@ -5290,7 +5216,7 @@
                 <w:color w:val="00AF50"/>
                 <w:u w:val="single" w:color="00AF50"/>
               </w:rPr>
-              <w:t>.1.</w:t>
+              <w:t>.</w:t>
             </w:r>
             <w:r>
               <w:rPr>
@@ -5301,7 +5227,7 @@
                 <w:color w:val="00AF50"/>
                 <w:u w:val="single" w:color="00AF50"/>
               </w:rPr>
-              <w:t>1</w:t>
+              <w:t>4</w:t>
             </w:r>
             <w:r>
               <w:rPr>
@@ -5620,15 +5546,7 @@
                 <w:sz w:val="24"/>
                 <w:szCs w:val="24"/>
               </w:rPr>
-              <w:t xml:space="preserve">= </w:t>
-            </w:r>
-            <w:r>
-              <w:rPr>
-                <w:noProof/>
-                <w:sz w:val="24"/>
-                <w:szCs w:val="24"/>
-              </w:rPr>
-              <w:t xml:space="preserve">  </w:t>
+              <w:t xml:space="preserve">=   </w:t>
             </w:r>
             <w:r>
               <w:rPr>
@@ -5744,7 +5662,7 @@
                 <w:color w:val="00AF50"/>
                 <w:u w:val="single" w:color="00AF50"/>
               </w:rPr>
-              <w:t>1</w:t>
+              <w:t>4</w:t>
             </w:r>
             <w:r>
               <w:rPr>
@@ -6220,6 +6138,8 @@
       <w:pPr>
         <w:spacing w:after="0" w:line="240" w:lineRule="auto"/>
         <w:ind w:left="95" w:right="6"/>
+      </w:pPr>
+      <w:r>
         <w:rPr>
           <w:b/>
           <w:bCs/>
@@ -6227,7 +6147,8 @@
           <w:iCs/>
           <w:color w:val="00AF50"/>
         </w:rPr>
-      </w:pPr>
+        <w:t>3.</w:t>
+      </w:r>
       <w:r>
         <w:rPr>
           <w:b/>
@@ -6236,7 +6157,7 @@
           <w:iCs/>
           <w:color w:val="00AF50"/>
         </w:rPr>
-        <w:t>3.1</w:t>
+        <w:t>2</w:t>
       </w:r>
       <w:r>
         <w:rPr>
@@ -6246,7 +6167,7 @@
           <w:iCs/>
           <w:color w:val="00AF50"/>
         </w:rPr>
-        <w:t>.2</w:t>
+        <w:t>.</w:t>
       </w:r>
       <w:r>
         <w:rPr>
@@ -6256,14 +6177,8 @@
           <w:iCs/>
           <w:color w:val="00AF50"/>
         </w:rPr>
-        <w:t>-</w:t>
-      </w:r>
-    </w:p>
-    <w:p>
-      <w:pPr>
-        <w:spacing w:after="0" w:line="240" w:lineRule="auto"/>
-        <w:ind w:left="95" w:right="6"/>
-      </w:pPr>
+        <w:t xml:space="preserve">1  </w:t>
+      </w:r>
       <w:r>
         <w:rPr>
           <w:b/>
@@ -6276,7 +6191,37 @@
         <w:t>Ejercicio 5:</w:t>
       </w:r>
       <w:r>
-        <w:t xml:space="preserve"> Si el valor de A es 4, el valor de B es 5 y el valor de C es 1, evaluar las siguientes expresiones: </w:t>
+        <w:t xml:space="preserve"> Si el valor de </w:t>
+      </w:r>
+      <w:r>
+        <w:rPr>
+          <w:b/>
+          <w:bCs/>
+        </w:rPr>
+        <w:t>A es 4</w:t>
+      </w:r>
+      <w:r>
+        <w:t xml:space="preserve">, el valor de </w:t>
+      </w:r>
+      <w:r>
+        <w:rPr>
+          <w:b/>
+          <w:bCs/>
+        </w:rPr>
+        <w:t>B es 5</w:t>
+      </w:r>
+      <w:r>
+        <w:t xml:space="preserve"> y el valor de </w:t>
+      </w:r>
+      <w:r>
+        <w:rPr>
+          <w:b/>
+          <w:bCs/>
+        </w:rPr>
+        <w:t>C es 1</w:t>
+      </w:r>
+      <w:r>
+        <w:t xml:space="preserve">, evaluar las siguientes expresiones: </w:t>
       </w:r>
     </w:p>
     <w:tbl>
@@ -6287,19 +6232,45 @@
         <w:tblLook w:val="04A0" w:firstRow="1" w:lastRow="0" w:firstColumn="1" w:lastColumn="0" w:noHBand="0" w:noVBand="1"/>
       </w:tblPr>
       <w:tblGrid>
-        <w:gridCol w:w="3214"/>
-        <w:gridCol w:w="2868"/>
-        <w:gridCol w:w="4420"/>
+        <w:gridCol w:w="3539"/>
+        <w:gridCol w:w="3544"/>
+        <w:gridCol w:w="3419"/>
       </w:tblGrid>
       <w:tr>
         <w:trPr>
-          <w:trHeight w:val="2432"/>
+          <w:trHeight w:val="1328"/>
           <w:jc w:val="center"/>
         </w:trPr>
         <w:tc>
           <w:tcPr>
-            <w:tcW w:w="3214" w:type="dxa"/>
+            <w:tcW w:w="3539" w:type="dxa"/>
           </w:tcPr>
+          <w:p>
+            <w:pPr>
+              <w:spacing w:after="0" w:line="240" w:lineRule="auto"/>
+              <w:jc w:val="both"/>
+              <w:rPr>
+                <w:b/>
+                <w:bCs/>
+                <w:i/>
+                <w:iCs/>
+                <w:color w:val="00AF50"/>
+                <w:u w:val="single" w:color="00AF50"/>
+              </w:rPr>
+            </w:pPr>
+            <w:bookmarkStart w:id="2" w:name="_Hlk164481578"/>
+            <w:r>
+              <w:rPr>
+                <w:b/>
+                <w:bCs/>
+                <w:i/>
+                <w:iCs/>
+                <w:color w:val="00AF50"/>
+                <w:u w:val="single" w:color="00AF50"/>
+              </w:rPr>
+              <w:t>5a)</w:t>
+            </w:r>
+          </w:p>
           <w:p>
             <w:pPr>
               <w:spacing w:after="0" w:line="240" w:lineRule="auto"/>
@@ -6310,7 +6281,17 @@
                 <w:bCs/>
               </w:rPr>
             </w:pPr>
-            <w:bookmarkStart w:id="2" w:name="_Hlk164481578"/>
+          </w:p>
+          <w:p>
+            <w:pPr>
+              <w:spacing w:after="0" w:line="240" w:lineRule="auto"/>
+              <w:ind w:left="95"/>
+              <w:jc w:val="both"/>
+              <w:rPr>
+                <w:b/>
+                <w:bCs/>
+              </w:rPr>
+            </w:pPr>
             <w:r>
               <w:rPr>
                 <w:b/>
@@ -6337,7 +6318,7 @@
         </w:tc>
         <w:tc>
           <w:tcPr>
-            <w:tcW w:w="2868" w:type="dxa"/>
+            <w:tcW w:w="3544" w:type="dxa"/>
           </w:tcPr>
           <w:p>
             <w:pPr>
@@ -6436,10 +6417,10 @@
               <w:t>20</w:t>
             </w:r>
             <w:r>
-              <w:t>-</w:t>
-            </w:r>
-            <w:r>
-              <w:t xml:space="preserve"> 6.25 </w:t>
+              <w:t xml:space="preserve"> – 6.25</w:t>
+            </w:r>
+            <w:r>
+              <w:t xml:space="preserve"> </w:t>
             </w:r>
             <w:r>
               <w:t>*1</w:t>
@@ -6458,7 +6439,10 @@
               <w:t>20</w:t>
             </w:r>
             <w:r>
-              <w:t xml:space="preserve">- 6.25  </w:t>
+              <w:t xml:space="preserve"> – </w:t>
+            </w:r>
+            <w:r>
+              <w:t xml:space="preserve">6.25  </w:t>
             </w:r>
             <w:r>
               <w:t xml:space="preserve">=  </w:t>
@@ -6472,6 +6456,265 @@
             </w:r>
             <w:r>
               <w:t xml:space="preserve"> </w:t>
+            </w:r>
+          </w:p>
+        </w:tc>
+        <w:tc>
+          <w:tcPr>
+            <w:tcW w:w="3419" w:type="dxa"/>
+          </w:tcPr>
+          <w:p>
+            <w:pPr>
+              <w:spacing w:after="0" w:line="240" w:lineRule="auto"/>
+              <w:jc w:val="both"/>
+            </w:pPr>
+          </w:p>
+          <w:p>
+            <w:pPr>
+              <w:spacing w:after="0" w:line="240" w:lineRule="auto"/>
+              <w:jc w:val="both"/>
+              <w:rPr>
+                <w:b/>
+                <w:bCs/>
+              </w:rPr>
+            </w:pPr>
+            <w:r>
+              <w:rPr>
+                <w:b/>
+                <w:bCs/>
+              </w:rPr>
+              <w:tab/>
+            </w:r>
+            <w:r>
+              <w:rPr>
+                <w:b/>
+                <w:bCs/>
+              </w:rPr>
+              <w:t xml:space="preserve"> </w:t>
+            </w:r>
+          </w:p>
+          <w:p>
+            <w:pPr>
+              <w:spacing w:after="0" w:line="240" w:lineRule="auto"/>
+              <w:jc w:val="both"/>
+            </w:pPr>
+            <w:r>
+              <w:rPr>
+                <w:b/>
+                <w:bCs/>
+              </w:rPr>
+              <w:t xml:space="preserve">     </w:t>
+            </w:r>
+            <w:r>
+              <w:rPr>
+                <w:b/>
+                <w:bCs/>
+              </w:rPr>
+              <w:t xml:space="preserve">B </w:t>
+            </w:r>
+            <w:r>
+              <w:rPr>
+                <w:b/>
+                <w:bCs/>
+              </w:rPr>
+              <w:t>*</w:t>
+            </w:r>
+            <w:r>
+              <w:rPr>
+                <w:b/>
+                <w:bCs/>
+              </w:rPr>
+              <w:t xml:space="preserve"> A </w:t>
+            </w:r>
+            <w:r>
+              <w:rPr>
+                <w:rFonts w:ascii="Trebuchet MS" w:eastAsia="Trebuchet MS" w:hAnsi="Trebuchet MS" w:cs="Trebuchet MS"/>
+                <w:b/>
+                <w:bCs/>
+              </w:rPr>
+              <w:t>–</w:t>
+            </w:r>
+            <w:r>
+              <w:rPr>
+                <w:b/>
+                <w:bCs/>
+              </w:rPr>
+              <w:t xml:space="preserve"> B</w:t>
+            </w:r>
+            <w:r>
+              <w:rPr>
+                <w:b/>
+                <w:bCs/>
+                <w:vertAlign w:val="superscript"/>
+              </w:rPr>
+              <w:t>2</w:t>
+            </w:r>
+            <w:r>
+              <w:rPr>
+                <w:b/>
+                <w:bCs/>
+              </w:rPr>
+              <w:t xml:space="preserve"> </w:t>
+            </w:r>
+            <w:r>
+              <w:rPr>
+                <w:b/>
+                <w:bCs/>
+              </w:rPr>
+              <w:t>/4*C</w:t>
+            </w:r>
+            <w:r>
+              <w:rPr>
+                <w:b/>
+                <w:bCs/>
+              </w:rPr>
+              <w:t xml:space="preserve"> </w:t>
+            </w:r>
+            <w:r>
+              <w:rPr>
+                <w:b/>
+                <w:bCs/>
+              </w:rPr>
+              <w:t xml:space="preserve"> =</w:t>
+            </w:r>
+            <w:r>
+              <w:rPr>
+                <w:b/>
+                <w:bCs/>
+              </w:rPr>
+              <w:t xml:space="preserve">  (B.A – (B</w:t>
+            </w:r>
+            <w:r>
+              <w:rPr>
+                <w:b/>
+                <w:bCs/>
+                <w:vertAlign w:val="superscript"/>
+              </w:rPr>
+              <w:t>2</w:t>
+            </w:r>
+            <w:r>
+              <w:rPr>
+                <w:b/>
+                <w:bCs/>
+              </w:rPr>
+              <w:t>)) /( 4.1)</w:t>
+            </w:r>
+            <w:r>
+              <w:rPr>
+                <w:b/>
+                <w:bCs/>
+              </w:rPr>
+              <w:t xml:space="preserve"> </w:t>
+            </w:r>
+            <w:r>
+              <w:rPr>
+                <w:b/>
+                <w:bCs/>
+              </w:rPr>
+              <w:t xml:space="preserve">. </w:t>
+            </w:r>
+            <w:r>
+              <w:rPr>
+                <w:b/>
+                <w:bCs/>
+              </w:rPr>
+              <w:t>C</w:t>
+            </w:r>
+          </w:p>
+        </w:tc>
+      </w:tr>
+      <w:tr>
+        <w:trPr>
+          <w:trHeight w:val="1112"/>
+          <w:jc w:val="center"/>
+        </w:trPr>
+        <w:tc>
+          <w:tcPr>
+            <w:tcW w:w="3539" w:type="dxa"/>
+          </w:tcPr>
+          <w:p>
+            <w:pPr>
+              <w:spacing w:after="0" w:line="240" w:lineRule="auto"/>
+              <w:jc w:val="both"/>
+              <w:rPr>
+                <w:b/>
+                <w:bCs/>
+                <w:i/>
+                <w:iCs/>
+                <w:color w:val="00AF50"/>
+                <w:u w:val="single" w:color="00AF50"/>
+              </w:rPr>
+            </w:pPr>
+            <w:r>
+              <w:rPr>
+                <w:b/>
+                <w:bCs/>
+                <w:i/>
+                <w:iCs/>
+                <w:color w:val="00AF50"/>
+                <w:u w:val="single" w:color="00AF50"/>
+              </w:rPr>
+              <w:t>5b)</w:t>
+            </w:r>
+          </w:p>
+          <w:p>
+            <w:pPr>
+              <w:spacing w:after="0" w:line="240" w:lineRule="auto"/>
+              <w:ind w:left="95"/>
+              <w:jc w:val="both"/>
+              <w:rPr>
+                <w:b/>
+                <w:bCs/>
+              </w:rPr>
+            </w:pPr>
+          </w:p>
+          <w:p>
+            <w:pPr>
+              <w:spacing w:after="0" w:line="240" w:lineRule="auto"/>
+              <w:ind w:left="95"/>
+              <w:jc w:val="both"/>
+              <w:rPr>
+                <w:b/>
+                <w:bCs/>
+              </w:rPr>
+            </w:pPr>
+            <w:r>
+              <w:rPr>
+                <w:b/>
+                <w:bCs/>
+              </w:rPr>
+              <w:t xml:space="preserve">(A * B) / 3 ^ 2 </w:t>
+            </w:r>
+          </w:p>
+        </w:tc>
+        <w:tc>
+          <w:tcPr>
+            <w:tcW w:w="3544" w:type="dxa"/>
+          </w:tcPr>
+          <w:p>
+            <w:pPr>
+              <w:spacing w:after="0" w:line="240" w:lineRule="auto"/>
+              <w:jc w:val="both"/>
+            </w:pPr>
+            <w:r>
+              <w:tab/>
+              <w:t>(A</w:t>
+            </w:r>
+            <w:r>
+              <w:t>*</w:t>
+            </w:r>
+            <w:r>
+              <w:t>B)/  3 ^ 2  =&gt;</w:t>
+            </w:r>
+          </w:p>
+          <w:p>
+            <w:pPr>
+              <w:spacing w:after="0" w:line="240" w:lineRule="auto"/>
+              <w:jc w:val="both"/>
+            </w:pPr>
+            <w:r>
+              <w:tab/>
+              <w:t>(A * B)/ 9 =&gt;</w:t>
             </w:r>
           </w:p>
           <w:p>
@@ -6482,334 +6725,22 @@
               <w:spacing w:after="0" w:line="240" w:lineRule="auto"/>
               <w:jc w:val="both"/>
             </w:pPr>
-          </w:p>
-          <w:p>
-            <w:pPr>
-              <w:tabs>
-                <w:tab w:val="left" w:pos="467"/>
-              </w:tabs>
-              <w:spacing w:after="0" w:line="240" w:lineRule="auto"/>
-              <w:jc w:val="both"/>
-            </w:pPr>
-          </w:p>
-          <w:p>
-            <w:pPr>
-              <w:tabs>
-                <w:tab w:val="left" w:pos="467"/>
-              </w:tabs>
-              <w:spacing w:after="0" w:line="240" w:lineRule="auto"/>
-              <w:jc w:val="both"/>
-            </w:pPr>
-          </w:p>
-          <w:p>
-            <w:pPr>
-              <w:tabs>
-                <w:tab w:val="left" w:pos="467"/>
-              </w:tabs>
-              <w:spacing w:after="0" w:line="240" w:lineRule="auto"/>
-              <w:jc w:val="both"/>
-            </w:pPr>
-          </w:p>
-          <w:p>
-            <w:pPr>
-              <w:tabs>
-                <w:tab w:val="left" w:pos="467"/>
-              </w:tabs>
-              <w:spacing w:after="0" w:line="240" w:lineRule="auto"/>
-              <w:jc w:val="both"/>
-            </w:pPr>
-          </w:p>
-          <w:p>
-            <w:pPr>
-              <w:tabs>
-                <w:tab w:val="left" w:pos="467"/>
-              </w:tabs>
-              <w:spacing w:after="0" w:line="240" w:lineRule="auto"/>
-              <w:jc w:val="both"/>
-            </w:pPr>
-          </w:p>
-          <w:p>
-            <w:pPr>
-              <w:tabs>
-                <w:tab w:val="left" w:pos="467"/>
-              </w:tabs>
-              <w:spacing w:after="0" w:line="240" w:lineRule="auto"/>
-              <w:jc w:val="both"/>
-            </w:pPr>
+            <w:r>
+              <w:tab/>
+              <w:t xml:space="preserve">20 /  9 =  </w:t>
+            </w:r>
+            <w:r>
+              <w:rPr>
+                <w:b/>
+                <w:bCs/>
+              </w:rPr>
+              <w:t>2.222</w:t>
+            </w:r>
           </w:p>
         </w:tc>
         <w:tc>
           <w:tcPr>
-            <w:tcW w:w="4420" w:type="dxa"/>
-          </w:tcPr>
-          <w:p>
-            <w:pPr>
-              <w:spacing w:after="0" w:line="240" w:lineRule="auto"/>
-              <w:jc w:val="both"/>
-            </w:pPr>
-          </w:p>
-          <w:p>
-            <w:pPr>
-              <w:spacing w:after="0" w:line="240" w:lineRule="auto"/>
-              <w:jc w:val="both"/>
-              <w:rPr>
-                <w:b/>
-                <w:bCs/>
-              </w:rPr>
-            </w:pPr>
-            <w:r>
-              <w:rPr>
-                <w:b/>
-                <w:bCs/>
-              </w:rPr>
-              <w:tab/>
-            </w:r>
-            <w:r>
-              <w:rPr>
-                <w:b/>
-                <w:bCs/>
-              </w:rPr>
-              <w:t xml:space="preserve"> </w:t>
-            </w:r>
-          </w:p>
-          <w:p>
-            <w:pPr>
-              <w:spacing w:after="0" w:line="240" w:lineRule="auto"/>
-              <w:jc w:val="both"/>
-              <w:rPr>
-                <w:b/>
-                <w:bCs/>
-              </w:rPr>
-            </w:pPr>
-            <w:r>
-              <w:rPr>
-                <w:b/>
-                <w:bCs/>
-              </w:rPr>
-              <w:t xml:space="preserve">            _</w:t>
-            </w:r>
-            <w:r>
-              <w:rPr>
-                <w:b/>
-                <w:bCs/>
-              </w:rPr>
-              <w:t xml:space="preserve"> </w:t>
-            </w:r>
-            <w:r>
-              <w:rPr>
-                <w:b/>
-                <w:bCs/>
-              </w:rPr>
-              <w:t xml:space="preserve">B </w:t>
-            </w:r>
-            <w:r>
-              <w:rPr>
-                <w:b/>
-                <w:bCs/>
-              </w:rPr>
-              <w:t>.</w:t>
-            </w:r>
-            <w:r>
-              <w:rPr>
-                <w:b/>
-                <w:bCs/>
-              </w:rPr>
-              <w:t xml:space="preserve"> A </w:t>
-            </w:r>
-            <w:r>
-              <w:rPr>
-                <w:rFonts w:ascii="Trebuchet MS" w:eastAsia="Trebuchet MS" w:hAnsi="Trebuchet MS" w:cs="Trebuchet MS"/>
-                <w:b/>
-                <w:bCs/>
-              </w:rPr>
-              <w:t>–</w:t>
-            </w:r>
-            <w:r>
-              <w:rPr>
-                <w:b/>
-                <w:bCs/>
-              </w:rPr>
-              <w:t xml:space="preserve"> B</w:t>
-            </w:r>
-            <w:r>
-              <w:rPr>
-                <w:b/>
-                <w:bCs/>
-                <w:vertAlign w:val="superscript"/>
-              </w:rPr>
-              <w:t>2</w:t>
-            </w:r>
-            <w:r>
-              <w:rPr>
-                <w:b/>
-                <w:bCs/>
-              </w:rPr>
-              <w:t>________</w:t>
-            </w:r>
-            <w:r>
-              <w:rPr>
-                <w:b/>
-                <w:bCs/>
-              </w:rPr>
-              <w:t xml:space="preserve">  </w:t>
-            </w:r>
-            <w:r>
-              <w:rPr>
-                <w:b/>
-                <w:bCs/>
-              </w:rPr>
-              <w:t xml:space="preserve"> = </w:t>
-            </w:r>
-            <w:r>
-              <w:rPr>
-                <w:b/>
-                <w:bCs/>
-              </w:rPr>
-              <w:t xml:space="preserve"> </w:t>
-            </w:r>
-            <w:r>
-              <w:rPr>
-                <w:b/>
-                <w:bCs/>
-              </w:rPr>
-              <w:t>13,75</w:t>
-            </w:r>
-          </w:p>
-          <w:p>
-            <w:pPr>
-              <w:spacing w:after="0" w:line="240" w:lineRule="auto"/>
-              <w:jc w:val="both"/>
-            </w:pPr>
-            <w:r>
-              <w:rPr>
-                <w:b/>
-                <w:bCs/>
-              </w:rPr>
-              <w:tab/>
-              <w:t xml:space="preserve"> </w:t>
-            </w:r>
-            <w:r>
-              <w:rPr>
-                <w:b/>
-                <w:bCs/>
-              </w:rPr>
-              <w:t xml:space="preserve"> </w:t>
-            </w:r>
-            <w:r>
-              <w:rPr>
-                <w:b/>
-                <w:bCs/>
-              </w:rPr>
-              <w:t xml:space="preserve"> </w:t>
-            </w:r>
-            <w:r>
-              <w:rPr>
-                <w:b/>
-                <w:bCs/>
-              </w:rPr>
-              <w:t xml:space="preserve">4 </w:t>
-            </w:r>
-            <w:r>
-              <w:rPr>
-                <w:b/>
-                <w:bCs/>
-              </w:rPr>
-              <w:t xml:space="preserve">. </w:t>
-            </w:r>
-            <w:r>
-              <w:rPr>
-                <w:b/>
-                <w:bCs/>
-              </w:rPr>
-              <w:t>C</w:t>
-            </w:r>
-          </w:p>
-        </w:tc>
-      </w:tr>
-      <w:tr>
-        <w:trPr>
-          <w:trHeight w:val="1617"/>
-          <w:jc w:val="center"/>
-        </w:trPr>
-        <w:tc>
-          <w:tcPr>
-            <w:tcW w:w="3214" w:type="dxa"/>
-          </w:tcPr>
-          <w:p>
-            <w:pPr>
-              <w:pStyle w:val="Prrafodelista"/>
-              <w:numPr>
-                <w:ilvl w:val="0"/>
-                <w:numId w:val="3"/>
-              </w:numPr>
-              <w:spacing w:after="0" w:line="240" w:lineRule="auto"/>
-              <w:ind w:right="6"/>
-              <w:jc w:val="both"/>
-              <w:rPr>
-                <w:b/>
-                <w:bCs/>
-              </w:rPr>
-            </w:pPr>
-            <w:r>
-              <w:rPr>
-                <w:b/>
-                <w:bCs/>
-              </w:rPr>
-              <w:t xml:space="preserve">(A * B) / 3 ^ 2 </w:t>
-            </w:r>
-          </w:p>
-        </w:tc>
-        <w:tc>
-          <w:tcPr>
-            <w:tcW w:w="2868" w:type="dxa"/>
-          </w:tcPr>
-          <w:p>
-            <w:pPr>
-              <w:spacing w:after="0" w:line="240" w:lineRule="auto"/>
-              <w:jc w:val="both"/>
-            </w:pPr>
-            <w:r>
-              <w:tab/>
-            </w:r>
-            <w:r>
-              <w:t>(AB)/  3 ^ 2  =&gt;</w:t>
-            </w:r>
-          </w:p>
-          <w:p>
-            <w:pPr>
-              <w:spacing w:after="0" w:line="240" w:lineRule="auto"/>
-              <w:jc w:val="both"/>
-            </w:pPr>
-            <w:r>
-              <w:tab/>
-            </w:r>
-            <w:r>
-              <w:t>(A * B)/ 9 =&gt;</w:t>
-            </w:r>
-          </w:p>
-          <w:p>
-            <w:pPr>
-              <w:spacing w:after="0" w:line="240" w:lineRule="auto"/>
-              <w:jc w:val="both"/>
-            </w:pPr>
-            <w:r>
-              <w:tab/>
-            </w:r>
-            <w:r>
-              <w:t xml:space="preserve">20 /  9 =  </w:t>
-            </w:r>
-            <w:r>
-              <w:rPr>
-                <w:b/>
-                <w:bCs/>
-              </w:rPr>
-              <w:t>2.222</w:t>
-            </w:r>
-          </w:p>
-        </w:tc>
-        <w:tc>
-          <w:tcPr>
-            <w:tcW w:w="4420" w:type="dxa"/>
+            <w:tcW w:w="3419" w:type="dxa"/>
           </w:tcPr>
           <w:p>
             <w:pPr>
@@ -6891,7 +6822,7 @@
               <mc:AlternateContent>
                 <mc:Choice Requires="wps">
                   <w:drawing>
-                    <wp:anchor distT="0" distB="0" distL="114300" distR="114300" simplePos="0" relativeHeight="251730944" behindDoc="0" locked="0" layoutInCell="1" allowOverlap="1" wp14:anchorId="732E936B" wp14:editId="3B870DDA">
+                    <wp:anchor distT="0" distB="0" distL="114300" distR="114300" simplePos="0" relativeHeight="251734016" behindDoc="0" locked="0" layoutInCell="1" allowOverlap="1" wp14:anchorId="3589D0F2" wp14:editId="0321A65F">
                       <wp:simplePos x="0" y="0"/>
                       <wp:positionH relativeFrom="column">
                         <wp:posOffset>816414</wp:posOffset>
@@ -6941,7 +6872,7 @@
                 </mc:Choice>
                 <mc:Fallback>
                   <w:pict>
-                    <v:line w14:anchorId="2111D685" id="Conector recto 3" o:spid="_x0000_s1026" style="position:absolute;z-index:251730944;visibility:visible;mso-wrap-style:square;mso-wrap-distance-left:9pt;mso-wrap-distance-top:0;mso-wrap-distance-right:9pt;mso-wrap-distance-bottom:0;mso-position-horizontal:absolute;mso-position-horizontal-relative:text;mso-position-vertical:absolute;mso-position-vertical-relative:text" from="64.3pt,6.8pt" to="104.5pt,6.8pt" o:gfxdata="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" strokecolor="black [3200]" strokeweight="1.5pt">
+                    <v:line w14:anchorId="08992D20" id="Conector recto 3" o:spid="_x0000_s1026" style="position:absolute;z-index:251734016;visibility:visible;mso-wrap-style:square;mso-wrap-distance-left:9pt;mso-wrap-distance-top:0;mso-wrap-distance-right:9pt;mso-wrap-distance-bottom:0;mso-position-horizontal:absolute;mso-position-horizontal-relative:text;mso-position-vertical:absolute;mso-position-vertical-relative:text" from="64.3pt,6.8pt" to="104.5pt,6.8pt" o:gfxdata="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" strokecolor="black [3200]" strokeweight="1.5pt">
                       <v:stroke joinstyle="miter"/>
                     </v:line>
                   </w:pict>
@@ -6953,14 +6884,7 @@
                 <w:b/>
                 <w:bCs/>
               </w:rPr>
-              <w:t xml:space="preserve">           </w:t>
-            </w:r>
-            <w:r>
-              <w:rPr>
-                <w:b/>
-                <w:bCs/>
-              </w:rPr>
-              <w:t xml:space="preserve">=                         </w:t>
+              <w:t xml:space="preserve">           =                         </w:t>
             </w:r>
           </w:p>
           <w:p>
@@ -7005,6 +6929,294 @@
               </w:rPr>
               <w:t>2</w:t>
             </w:r>
+          </w:p>
+        </w:tc>
+      </w:tr>
+      <w:tr>
+        <w:trPr>
+          <w:trHeight w:val="2240"/>
+          <w:jc w:val="center"/>
+        </w:trPr>
+        <w:tc>
+          <w:tcPr>
+            <w:tcW w:w="3539" w:type="dxa"/>
+          </w:tcPr>
+          <w:p>
+            <w:pPr>
+              <w:rPr>
+                <w:b/>
+                <w:bCs/>
+                <w:i/>
+                <w:iCs/>
+                <w:color w:val="00AF50"/>
+                <w:u w:val="single" w:color="00AF50"/>
+              </w:rPr>
+            </w:pPr>
+            <w:r>
+              <w:rPr>
+                <w:b/>
+                <w:bCs/>
+                <w:i/>
+                <w:iCs/>
+                <w:color w:val="00AF50"/>
+                <w:u w:val="single" w:color="00AF50"/>
+              </w:rPr>
+              <w:lastRenderedPageBreak/>
+              <w:t>5c)</w:t>
+            </w:r>
+          </w:p>
+          <w:p>
+            <w:pPr>
+              <w:spacing w:after="0" w:line="240" w:lineRule="auto"/>
+              <w:ind w:left="317" w:right="6"/>
+              <w:jc w:val="both"/>
+            </w:pPr>
+            <w:r>
+              <w:t xml:space="preserve">(((B + C) / 2 * A + 10) * 3 * B) </w:t>
+            </w:r>
+            <w:r>
+              <w:rPr>
+                <w:rFonts w:ascii="Trebuchet MS" w:eastAsia="Trebuchet MS" w:hAnsi="Trebuchet MS" w:cs="Trebuchet MS"/>
+              </w:rPr>
+              <w:t>–</w:t>
+            </w:r>
+            <w:r>
+              <w:t xml:space="preserve"> 6</w:t>
+            </w:r>
+          </w:p>
+          <w:p>
+            <w:pPr>
+              <w:spacing w:after="0" w:line="240" w:lineRule="auto"/>
+              <w:ind w:left="317" w:right="6"/>
+              <w:jc w:val="both"/>
+            </w:pPr>
+          </w:p>
+          <w:p>
+            <w:pPr>
+              <w:spacing w:after="0" w:line="240" w:lineRule="auto"/>
+              <w:ind w:left="317" w:right="6"/>
+              <w:jc w:val="both"/>
+            </w:pPr>
+            <w:r>
+              <w:t>Con A=4, B=5, C=1</w:t>
+            </w:r>
+            <w:r>
+              <w:t xml:space="preserve"> </w:t>
+            </w:r>
+          </w:p>
+          <w:p/>
+        </w:tc>
+        <w:tc>
+          <w:tcPr>
+            <w:tcW w:w="3544" w:type="dxa"/>
+          </w:tcPr>
+          <w:p>
+            <w:pPr>
+              <w:spacing w:after="0" w:line="240" w:lineRule="auto"/>
+              <w:jc w:val="both"/>
+            </w:pPr>
+          </w:p>
+          <w:p>
+            <w:pPr>
+              <w:spacing w:after="0" w:line="240" w:lineRule="auto"/>
+              <w:ind w:left="317" w:right="6"/>
+              <w:jc w:val="both"/>
+            </w:pPr>
+            <w:r>
+              <w:t xml:space="preserve">(((B + C) / 2 * A + 10) * 3 * B) </w:t>
+            </w:r>
+            <w:r>
+              <w:rPr>
+                <w:rFonts w:ascii="Trebuchet MS" w:eastAsia="Trebuchet MS" w:hAnsi="Trebuchet MS" w:cs="Trebuchet MS"/>
+              </w:rPr>
+              <w:t>–</w:t>
+            </w:r>
+            <w:r>
+              <w:t xml:space="preserve"> 6</w:t>
+            </w:r>
+            <w:r>
+              <w:t xml:space="preserve"> =</w:t>
+            </w:r>
+          </w:p>
+          <w:p>
+            <w:pPr>
+              <w:spacing w:after="0" w:line="240" w:lineRule="auto"/>
+              <w:ind w:left="317" w:right="6"/>
+              <w:jc w:val="both"/>
+            </w:pPr>
+            <w:r>
+              <w:t>((</w:t>
+            </w:r>
+            <w:r>
+              <w:t>6</w:t>
+            </w:r>
+            <w:r>
+              <w:t xml:space="preserve"> / 2 * A + 10) * 3 * B) </w:t>
+            </w:r>
+            <w:r>
+              <w:rPr>
+                <w:rFonts w:ascii="Trebuchet MS" w:eastAsia="Trebuchet MS" w:hAnsi="Trebuchet MS" w:cs="Trebuchet MS"/>
+              </w:rPr>
+              <w:t>–</w:t>
+            </w:r>
+            <w:r>
+              <w:t xml:space="preserve"> 6 </w:t>
+            </w:r>
+            <w:r>
+              <w:t>=</w:t>
+            </w:r>
+          </w:p>
+          <w:p>
+            <w:pPr>
+              <w:spacing w:after="0" w:line="240" w:lineRule="auto"/>
+              <w:ind w:left="317" w:right="6"/>
+              <w:jc w:val="both"/>
+            </w:pPr>
+            <w:r>
+              <w:t>((</w:t>
+            </w:r>
+            <w:r>
+              <w:t>3</w:t>
+            </w:r>
+            <w:r>
+              <w:t xml:space="preserve"> * A + 10) * 3 * B) </w:t>
+            </w:r>
+            <w:r>
+              <w:rPr>
+                <w:rFonts w:ascii="Trebuchet MS" w:eastAsia="Trebuchet MS" w:hAnsi="Trebuchet MS" w:cs="Trebuchet MS"/>
+              </w:rPr>
+              <w:t>–</w:t>
+            </w:r>
+            <w:r>
+              <w:t xml:space="preserve"> 6 </w:t>
+            </w:r>
+            <w:r>
+              <w:t>=</w:t>
+            </w:r>
+          </w:p>
+          <w:p>
+            <w:pPr>
+              <w:spacing w:after="0" w:line="240" w:lineRule="auto"/>
+              <w:ind w:left="317" w:right="6"/>
+              <w:jc w:val="both"/>
+            </w:pPr>
+            <w:r>
+              <w:t>((</w:t>
+            </w:r>
+            <w:r>
+              <w:t>12</w:t>
+            </w:r>
+            <w:r>
+              <w:t xml:space="preserve"> + 10) * 3 * </w:t>
+            </w:r>
+            <w:r>
+              <w:t>5</w:t>
+            </w:r>
+            <w:r>
+              <w:t xml:space="preserve">) </w:t>
+            </w:r>
+            <w:r>
+              <w:rPr>
+                <w:rFonts w:ascii="Trebuchet MS" w:eastAsia="Trebuchet MS" w:hAnsi="Trebuchet MS" w:cs="Trebuchet MS"/>
+              </w:rPr>
+              <w:t>–</w:t>
+            </w:r>
+            <w:r>
+              <w:t xml:space="preserve"> 6</w:t>
+            </w:r>
+            <w:r>
+              <w:t xml:space="preserve">  =</w:t>
+            </w:r>
+            <w:r>
+              <w:t xml:space="preserve"> </w:t>
+            </w:r>
+          </w:p>
+          <w:p>
+            <w:pPr>
+              <w:spacing w:after="0" w:line="240" w:lineRule="auto"/>
+              <w:ind w:left="317" w:right="6"/>
+              <w:jc w:val="both"/>
+            </w:pPr>
+            <w:r>
+              <w:t>(</w:t>
+            </w:r>
+            <w:r>
+              <w:t>22</w:t>
+            </w:r>
+            <w:r>
+              <w:t xml:space="preserve"> * 3 *</w:t>
+            </w:r>
+            <w:r>
+              <w:t xml:space="preserve"> 5</w:t>
+            </w:r>
+            <w:r>
+              <w:t xml:space="preserve">) </w:t>
+            </w:r>
+            <w:r>
+              <w:rPr>
+                <w:rFonts w:ascii="Trebuchet MS" w:eastAsia="Trebuchet MS" w:hAnsi="Trebuchet MS" w:cs="Trebuchet MS"/>
+              </w:rPr>
+              <w:t>–</w:t>
+            </w:r>
+            <w:r>
+              <w:t xml:space="preserve"> 6</w:t>
+            </w:r>
+            <w:r>
+              <w:t xml:space="preserve">  =</w:t>
+            </w:r>
+            <w:r>
+              <w:t xml:space="preserve"> </w:t>
+            </w:r>
+          </w:p>
+          <w:p>
+            <w:pPr>
+              <w:spacing w:after="0" w:line="240" w:lineRule="auto"/>
+              <w:ind w:left="317" w:right="6"/>
+              <w:jc w:val="both"/>
+            </w:pPr>
+            <w:r>
+              <w:t>330</w:t>
+            </w:r>
+            <w:r>
+              <w:t xml:space="preserve"> </w:t>
+            </w:r>
+            <w:r>
+              <w:rPr>
+                <w:rFonts w:ascii="Trebuchet MS" w:eastAsia="Trebuchet MS" w:hAnsi="Trebuchet MS" w:cs="Trebuchet MS"/>
+              </w:rPr>
+              <w:t>–</w:t>
+            </w:r>
+            <w:r>
+              <w:t xml:space="preserve"> 6 </w:t>
+            </w:r>
+            <w:r>
+              <w:t xml:space="preserve"> =</w:t>
+            </w:r>
+            <w:r>
+              <w:t xml:space="preserve">   </w:t>
+            </w:r>
+            <w:r>
+              <w:rPr>
+                <w:b/>
+                <w:bCs/>
+              </w:rPr>
+              <w:t>324</w:t>
+            </w:r>
+          </w:p>
+        </w:tc>
+        <w:tc>
+          <w:tcPr>
+            <w:tcW w:w="3419" w:type="dxa"/>
+          </w:tcPr>
+          <w:p>
+            <w:pPr>
+              <w:spacing w:after="0" w:line="240" w:lineRule="auto"/>
+              <w:jc w:val="both"/>
+              <w:rPr>
+                <w:b/>
+                <w:bCs/>
+              </w:rPr>
+            </w:pPr>
           </w:p>
         </w:tc>
       </w:tr>
@@ -7013,27 +7225,10 @@
     <w:p>
       <w:pPr>
         <w:spacing w:after="0" w:line="240" w:lineRule="auto"/>
-        <w:ind w:left="317" w:right="6"/>
-        <w:jc w:val="both"/>
-      </w:pPr>
-      <w:r>
-        <w:t xml:space="preserve">(((B + C) / 2 * A + 10) * 3 * B) </w:t>
-      </w:r>
-      <w:r>
-        <w:rPr>
-          <w:rFonts w:ascii="Trebuchet MS" w:eastAsia="Trebuchet MS" w:hAnsi="Trebuchet MS" w:cs="Trebuchet MS"/>
-        </w:rPr>
-        <w:t>–</w:t>
-      </w:r>
-      <w:r>
-        <w:t xml:space="preserve"> 6 </w:t>
-      </w:r>
-    </w:p>
-    <w:p>
-      <w:pPr>
-        <w:spacing w:after="0" w:line="240" w:lineRule="auto"/>
         <w:ind w:right="6"/>
         <w:jc w:val="both"/>
+      </w:pPr>
+      <w:r>
         <w:rPr>
           <w:b/>
           <w:bCs/>
@@ -7042,7 +7237,8 @@
           <w:color w:val="00AF50"/>
           <w:u w:val="single" w:color="00AF50"/>
         </w:rPr>
-      </w:pPr>
+        <w:t>4</w:t>
+      </w:r>
       <w:r>
         <w:rPr>
           <w:b/>
@@ -7052,14 +7248,8 @@
           <w:color w:val="00AF50"/>
           <w:u w:val="single" w:color="00AF50"/>
         </w:rPr>
-        <w:t>3.2</w:t>
-      </w:r>
-    </w:p>
-    <w:p>
-      <w:pPr>
-        <w:spacing w:after="0" w:line="240" w:lineRule="auto"/>
-        <w:ind w:left="95" w:right="6"/>
-      </w:pPr>
+        <w:t>.</w:t>
+      </w:r>
       <w:r>
         <w:rPr>
           <w:b/>
@@ -7069,10 +7259,31 @@
           <w:color w:val="00AF50"/>
           <w:u w:val="single" w:color="00AF50"/>
         </w:rPr>
+        <w:t xml:space="preserve">6  </w:t>
+      </w:r>
+      <w:r>
+        <w:rPr>
+          <w:b/>
+          <w:bCs/>
+          <w:i/>
+          <w:iCs/>
+          <w:color w:val="00AF50"/>
+          <w:u w:val="single" w:color="00AF50"/>
+        </w:rPr>
         <w:t>Ejercicio 6</w:t>
       </w:r>
       <w:r>
-        <w:t xml:space="preserve">: Para x=3, y=4; z=1, evaluar el resultado de </w:t>
+        <w:t xml:space="preserve">: Para </w:t>
+      </w:r>
+      <w:r>
+        <w:rPr>
+          <w:b/>
+          <w:bCs/>
+        </w:rPr>
+        <w:t>x=3, y=4; z=1</w:t>
+      </w:r>
+      <w:r>
+        <w:t xml:space="preserve">, evaluar el resultado de </w:t>
       </w:r>
     </w:p>
     <w:tbl>
@@ -7083,13 +7294,17 @@
         <w:tblLook w:val="04A0" w:firstRow="1" w:lastRow="0" w:firstColumn="1" w:lastColumn="0" w:noHBand="0" w:noVBand="1"/>
       </w:tblPr>
       <w:tblGrid>
-        <w:gridCol w:w="5359"/>
-        <w:gridCol w:w="5365"/>
+        <w:gridCol w:w="2027"/>
+        <w:gridCol w:w="4811"/>
+        <w:gridCol w:w="3886"/>
       </w:tblGrid>
       <w:tr>
+        <w:trPr>
+          <w:trHeight w:val="702"/>
+        </w:trPr>
         <w:tc>
           <w:tcPr>
-            <w:tcW w:w="5409" w:type="dxa"/>
+            <w:tcW w:w="2027" w:type="dxa"/>
           </w:tcPr>
           <w:p>
             <w:pPr>
@@ -7125,12 +7340,7 @@
             </w:r>
             <w:r>
               <w:tab/>
-            </w:r>
-            <w:r>
-              <w:tab/>
-            </w:r>
-            <w:r>
-              <w:tab/>
+              <w:t>=&gt;</w:t>
             </w:r>
           </w:p>
           <w:p>
@@ -7158,7 +7368,7 @@
         </w:tc>
         <w:tc>
           <w:tcPr>
-            <w:tcW w:w="5410" w:type="dxa"/>
+            <w:tcW w:w="4811" w:type="dxa"/>
           </w:tcPr>
           <w:p>
             <w:pPr>
@@ -7167,11 +7377,7 @@
             </w:pPr>
             <w:r>
               <w:tab/>
-              <w:t>R1=7</w:t>
-            </w:r>
-            <w:r>
-              <w:tab/>
-              <w:t>=&gt;</w:t>
+              <w:t>R1  =  4 + 1  =&gt; 5</w:t>
             </w:r>
           </w:p>
           <w:p>
@@ -7181,7 +7387,7 @@
             </w:pPr>
             <w:r>
               <w:tab/>
-              <w:t>=&gt; R2 = 3 &gt;= 7  =&gt;   R2 =</w:t>
+              <w:t>=&gt;  R2  = ( 3  &gt;=  5 )   =&gt;   R2 =</w:t>
             </w:r>
             <w:r>
               <w:rPr>
@@ -7189,6 +7395,27 @@
                 <w:bCs/>
               </w:rPr>
               <w:t xml:space="preserve"> False</w:t>
+            </w:r>
+          </w:p>
+        </w:tc>
+        <w:tc>
+          <w:tcPr>
+            <w:tcW w:w="3886" w:type="dxa"/>
+          </w:tcPr>
+          <w:p>
+            <w:pPr>
+              <w:spacing w:after="0" w:line="240" w:lineRule="auto"/>
+            </w:pPr>
+            <w:r>
+              <w:t xml:space="preserve">Si R2 es de tipo </w:t>
+            </w:r>
+            <w:proofErr w:type="spellStart"/>
+            <w:r>
+              <w:t>boolean</w:t>
+            </w:r>
+            <w:proofErr w:type="spellEnd"/>
+            <w:r>
+              <w:t xml:space="preserve"> sino da error</w:t>
             </w:r>
           </w:p>
         </w:tc>
@@ -7237,25 +7464,69 @@
         <w:t>Ejercicio 7:</w:t>
       </w:r>
       <w:r>
-        <w:t xml:space="preserve"> Para contador1=</w:t>
-      </w:r>
-      <w:r>
+        <w:t xml:space="preserve"> Para </w:t>
+      </w:r>
+      <w:r>
+        <w:rPr>
+          <w:b/>
+          <w:bCs/>
+        </w:rPr>
+        <w:t>contador1=</w:t>
+      </w:r>
+      <w:r>
+        <w:rPr>
+          <w:b/>
+          <w:bCs/>
+        </w:rPr>
         <w:t xml:space="preserve"> </w:t>
       </w:r>
       <w:r>
-        <w:t>3, contador</w:t>
-      </w:r>
-      <w:r>
+        <w:rPr>
+          <w:b/>
+          <w:bCs/>
+        </w:rPr>
+        <w:t>3</w:t>
+      </w:r>
+      <w:r>
+        <w:t xml:space="preserve">, </w:t>
+      </w:r>
+      <w:r>
+        <w:rPr>
+          <w:b/>
+          <w:bCs/>
+        </w:rPr>
+        <w:t>contador</w:t>
+      </w:r>
+      <w:r>
+        <w:rPr>
+          <w:b/>
+          <w:bCs/>
+        </w:rPr>
         <w:t>2</w:t>
       </w:r>
       <w:r>
+        <w:rPr>
+          <w:b/>
+          <w:bCs/>
+        </w:rPr>
         <w:t>=</w:t>
       </w:r>
       <w:r>
+        <w:rPr>
+          <w:b/>
+          <w:bCs/>
+        </w:rPr>
         <w:t xml:space="preserve"> </w:t>
       </w:r>
       <w:r>
-        <w:t xml:space="preserve">4, evaluar el resultado de </w:t>
+        <w:rPr>
+          <w:b/>
+          <w:bCs/>
+        </w:rPr>
+        <w:t>4</w:t>
+      </w:r>
+      <w:r>
+        <w:t xml:space="preserve">, evaluar el resultado de </w:t>
       </w:r>
     </w:p>
     <w:tbl>
@@ -7266,8 +7537,9 @@
         <w:tblLook w:val="04A0" w:firstRow="1" w:lastRow="0" w:firstColumn="1" w:lastColumn="0" w:noHBand="0" w:noVBand="1"/>
       </w:tblPr>
       <w:tblGrid>
-        <w:gridCol w:w="5365"/>
-        <w:gridCol w:w="5359"/>
+        <w:gridCol w:w="3728"/>
+        <w:gridCol w:w="3685"/>
+        <w:gridCol w:w="3311"/>
       </w:tblGrid>
       <w:tr>
         <w:trPr>
@@ -7275,7 +7547,7 @@
         </w:trPr>
         <w:tc>
           <w:tcPr>
-            <w:tcW w:w="5409" w:type="dxa"/>
+            <w:tcW w:w="3728" w:type="dxa"/>
           </w:tcPr>
           <w:p>
             <w:pPr>
@@ -7290,11 +7562,13 @@
               <w:t xml:space="preserve">R1 = ++contador1  </w:t>
             </w:r>
             <w:r>
-              <w:tab/>
-              <w:t xml:space="preserve">                    =&gt;</w:t>
-            </w:r>
-            <w:r>
-              <w:tab/>
+              <w:t xml:space="preserve">                    </w:t>
+            </w:r>
+            <w:r>
+              <w:t xml:space="preserve">  </w:t>
+            </w:r>
+            <w:r>
+              <w:t>=&gt;</w:t>
             </w:r>
           </w:p>
           <w:p>
@@ -7313,7 +7587,7 @@
         </w:tc>
         <w:tc>
           <w:tcPr>
-            <w:tcW w:w="5410" w:type="dxa"/>
+            <w:tcW w:w="3685" w:type="dxa"/>
           </w:tcPr>
           <w:p>
             <w:pPr>
@@ -7330,7 +7604,7 @@
               <w:ind w:left="95" w:right="6"/>
             </w:pPr>
             <w:r>
-              <w:t>=&gt;  R2= 4 &lt; 4      =&gt;</w:t>
+              <w:t>=&gt;  R2 = ( 4 &lt; 4 )  =&gt;</w:t>
             </w:r>
             <w:r>
               <w:tab/>
@@ -7344,7 +7618,28 @@
               <w:t xml:space="preserve"> False</w:t>
             </w:r>
             <w:r>
-              <w:t xml:space="preserve"> </w:t>
+              <w:t xml:space="preserve">  =&gt; </w:t>
+            </w:r>
+          </w:p>
+        </w:tc>
+        <w:tc>
+          <w:tcPr>
+            <w:tcW w:w="3311" w:type="dxa"/>
+          </w:tcPr>
+          <w:p>
+            <w:pPr>
+              <w:spacing w:after="0" w:line="240" w:lineRule="auto"/>
+            </w:pPr>
+            <w:r>
+              <w:t xml:space="preserve">Si R2 es de tipo </w:t>
+            </w:r>
+            <w:proofErr w:type="spellStart"/>
+            <w:r>
+              <w:t>boolean</w:t>
+            </w:r>
+            <w:proofErr w:type="spellEnd"/>
+            <w:r>
+              <w:t xml:space="preserve"> sino da error</w:t>
             </w:r>
           </w:p>
         </w:tc>
@@ -7403,8 +7698,8 @@
         <w:tblLook w:val="04A0" w:firstRow="1" w:lastRow="0" w:firstColumn="1" w:lastColumn="0" w:noHBand="0" w:noVBand="1"/>
       </w:tblPr>
       <w:tblGrid>
-        <w:gridCol w:w="4578"/>
-        <w:gridCol w:w="6146"/>
+        <w:gridCol w:w="2877"/>
+        <w:gridCol w:w="7847"/>
       </w:tblGrid>
       <w:tr>
         <w:trPr>
@@ -7412,12 +7707,12 @@
         </w:trPr>
         <w:tc>
           <w:tcPr>
-            <w:tcW w:w="4578" w:type="dxa"/>
+            <w:tcW w:w="2877" w:type="dxa"/>
           </w:tcPr>
           <w:p>
             <w:pPr>
               <w:spacing w:before="240" w:after="0" w:line="240" w:lineRule="auto"/>
-              <w:ind w:right="2270"/>
+              <w:ind w:right="1030"/>
             </w:pPr>
             <w:r>
               <w:rPr>
@@ -7431,16 +7726,16 @@
                 <w:b/>
                 <w:bCs/>
               </w:rPr>
-              <w:tab/>
-            </w:r>
-            <w:r>
-              <w:t xml:space="preserve">=&gt;            </w:t>
+              <w:t xml:space="preserve">    =</w:t>
+            </w:r>
+            <w:r>
+              <w:t xml:space="preserve">&gt;  </w:t>
             </w:r>
           </w:p>
         </w:tc>
         <w:tc>
           <w:tcPr>
-            <w:tcW w:w="6146" w:type="dxa"/>
+            <w:tcW w:w="7847" w:type="dxa"/>
           </w:tcPr>
           <w:p>
             <w:pPr>
@@ -7448,7 +7743,13 @@
               <w:ind w:left="95" w:right="369"/>
             </w:pPr>
             <w:r>
-              <w:t xml:space="preserve">a + b – 1  &lt;  18    =&gt; 31  </w:t>
+              <w:t xml:space="preserve">a + b – 1  &lt;  </w:t>
+            </w:r>
+            <w:r>
+              <w:t>6</w:t>
+            </w:r>
+            <w:r>
+              <w:t xml:space="preserve">    =&gt; 31  </w:t>
             </w:r>
             <w:r>
               <w:t>-1</w:t>
@@ -7463,31 +7764,64 @@
               <w:t xml:space="preserve"> 1</w:t>
             </w:r>
             <w:r>
-              <w:t xml:space="preserve"> &lt; 18 </w:t>
+              <w:t xml:space="preserve"> &lt; </w:t>
+            </w:r>
+            <w:r>
+              <w:t>6</w:t>
+            </w:r>
+            <w:r>
+              <w:t xml:space="preserve"> </w:t>
             </w:r>
             <w:r>
               <w:t xml:space="preserve">  =&gt; </w:t>
             </w:r>
             <w:r>
-              <w:t xml:space="preserve"> 30</w:t>
+              <w:t xml:space="preserve"> 3</w:t>
+            </w:r>
+            <w:r>
+              <w:t>1</w:t>
             </w:r>
             <w:r>
               <w:t xml:space="preserve"> </w:t>
             </w:r>
             <w:r>
-              <w:t>- 1</w:t>
+              <w:t xml:space="preserve">- </w:t>
+            </w:r>
+            <w:r>
+              <w:t>2</w:t>
             </w:r>
             <w:r>
               <w:t xml:space="preserve"> &lt;</w:t>
             </w:r>
             <w:r>
-              <w:t>18</w:t>
+              <w:t xml:space="preserve"> 6</w:t>
             </w:r>
             <w:r>
               <w:t xml:space="preserve">   =&gt;</w:t>
             </w:r>
             <w:r>
-              <w:t xml:space="preserve">                 29 &lt; 18  =&gt;</w:t>
+              <w:t xml:space="preserve">  </w:t>
+            </w:r>
+          </w:p>
+          <w:p>
+            <w:pPr>
+              <w:spacing w:after="0" w:line="240" w:lineRule="auto"/>
+              <w:ind w:left="95" w:right="369"/>
+            </w:pPr>
+            <w:r>
+              <w:t xml:space="preserve">               2</w:t>
+            </w:r>
+            <w:r>
+              <w:t>9</w:t>
+            </w:r>
+            <w:r>
+              <w:t xml:space="preserve"> &lt; </w:t>
+            </w:r>
+            <w:r>
+              <w:t>6</w:t>
+            </w:r>
+            <w:r>
+              <w:t xml:space="preserve">  =&gt;</w:t>
             </w:r>
             <w:r>
               <w:t xml:space="preserve">  </w:t>
@@ -7548,70 +7882,171 @@
         <w:t xml:space="preserve"> Para x=6, y=8, evaluar el resultado de </w:t>
       </w:r>
     </w:p>
-    <w:p>
-      <w:pPr>
-        <w:pBdr>
-          <w:top w:val="single" w:sz="8" w:space="1" w:color="BFBFBF" w:themeColor="background1" w:themeShade="BF"/>
-          <w:left w:val="single" w:sz="8" w:space="4" w:color="BFBFBF" w:themeColor="background1" w:themeShade="BF"/>
-          <w:bottom w:val="single" w:sz="8" w:space="1" w:color="BFBFBF" w:themeColor="background1" w:themeShade="BF"/>
-          <w:right w:val="single" w:sz="8" w:space="4" w:color="BFBFBF" w:themeColor="background1" w:themeShade="BF"/>
-        </w:pBdr>
-        <w:spacing w:after="0" w:line="240" w:lineRule="auto"/>
+    <w:tbl>
+      <w:tblPr>
+        <w:tblW w:w="10819" w:type="dxa"/>
+        <w:tblInd w:w="53" w:type="dxa"/>
+        <w:tblBorders>
+          <w:top w:val="single" w:sz="4" w:space="0" w:color="auto"/>
+          <w:left w:val="single" w:sz="4" w:space="0" w:color="auto"/>
+          <w:bottom w:val="single" w:sz="4" w:space="0" w:color="auto"/>
+          <w:right w:val="single" w:sz="4" w:space="0" w:color="auto"/>
+          <w:insideH w:val="single" w:sz="4" w:space="0" w:color="auto"/>
+          <w:insideV w:val="single" w:sz="4" w:space="0" w:color="auto"/>
+        </w:tblBorders>
+        <w:tblCellMar>
+          <w:left w:w="70" w:type="dxa"/>
+          <w:right w:w="70" w:type="dxa"/>
+        </w:tblCellMar>
+        <w:tblLook w:val="0000" w:firstRow="0" w:lastRow="0" w:firstColumn="0" w:lastColumn="0" w:noHBand="0" w:noVBand="0"/>
+      </w:tblPr>
+      <w:tblGrid>
+        <w:gridCol w:w="4904"/>
+        <w:gridCol w:w="5915"/>
+      </w:tblGrid>
+      <w:tr>
+        <w:tblPrEx>
+          <w:tblCellMar>
+            <w:top w:w="0" w:type="dxa"/>
+            <w:bottom w:w="0" w:type="dxa"/>
+          </w:tblCellMar>
+        </w:tblPrEx>
+        <w:trPr>
+          <w:trHeight w:val="379"/>
+        </w:trPr>
+        <w:tc>
+          <w:tcPr>
+            <w:tcW w:w="4904" w:type="dxa"/>
+          </w:tcPr>
+          <w:p>
+            <w:pPr>
+              <w:spacing w:after="0" w:line="240" w:lineRule="auto"/>
+              <w:ind w:left="95" w:right="6"/>
+            </w:pPr>
+            <w:r>
+              <w:rPr>
+                <w:b/>
+                <w:bCs/>
+                <w:sz w:val="24"/>
+                <w:szCs w:val="24"/>
+              </w:rPr>
+              <w:t>!(x&lt;5)CC !(y&gt;=7)</w:t>
+            </w:r>
+            <w:r>
+              <w:rPr>
+                <w:sz w:val="24"/>
+                <w:szCs w:val="24"/>
+              </w:rPr>
+              <w:t xml:space="preserve"> </w:t>
+            </w:r>
+            <w:r>
+              <w:t xml:space="preserve">=&gt;   !(6 &lt; 5)CC !(8 &gt;= 7)   =&gt; </w:t>
+            </w:r>
+          </w:p>
+          <w:p>
+            <w:pPr>
+              <w:spacing w:after="0" w:line="240" w:lineRule="auto"/>
+              <w:ind w:left="95" w:right="6"/>
+            </w:pPr>
+            <w:r>
+              <w:t xml:space="preserve"> !(</w:t>
+            </w:r>
+            <w:r>
+              <w:t>.</w:t>
+            </w:r>
+            <w:r>
+              <w:t>F</w:t>
+            </w:r>
+            <w:r>
+              <w:t>.</w:t>
+            </w:r>
+            <w:r>
+              <w:t>)CC !(</w:t>
+            </w:r>
+            <w:r>
+              <w:t>.</w:t>
+            </w:r>
+            <w:r>
+              <w:t>T</w:t>
+            </w:r>
+            <w:r>
+              <w:t>.</w:t>
+            </w:r>
+            <w:r>
+              <w:t xml:space="preserve">)  =&gt;  </w:t>
+            </w:r>
+            <w:r>
+              <w:t>.</w:t>
+            </w:r>
+            <w:r>
+              <w:t>T</w:t>
+            </w:r>
+            <w:r>
+              <w:t>.</w:t>
+            </w:r>
+            <w:r>
+              <w:t xml:space="preserve">  CC  </w:t>
+            </w:r>
+            <w:r>
+              <w:t>.</w:t>
+            </w:r>
+            <w:r>
+              <w:t>F</w:t>
+            </w:r>
+            <w:r>
+              <w:t>.</w:t>
+            </w:r>
+            <w:r>
+              <w:t xml:space="preserve">    =  F</w:t>
+            </w:r>
+          </w:p>
+        </w:tc>
+        <w:tc>
+          <w:tcPr>
+            <w:tcW w:w="5915" w:type="dxa"/>
+          </w:tcPr>
+          <w:p>
+            <w:pPr>
+              <w:spacing w:after="0" w:line="240" w:lineRule="auto"/>
+              <w:ind w:right="6"/>
+            </w:pPr>
+            <w:r>
+              <w:t>El operado</w:t>
+            </w:r>
+            <w:r>
+              <w:t xml:space="preserve"> </w:t>
+            </w:r>
+            <w:r>
+              <w:t xml:space="preserve">CC no corresponde </w:t>
+            </w:r>
+            <w:r>
+              <w:t xml:space="preserve">debe ir </w:t>
+            </w:r>
+            <w:r>
+              <w:t xml:space="preserve">el operador lógico &amp;&amp; o </w:t>
+            </w:r>
+            <w:r>
+              <w:t>.</w:t>
+            </w:r>
+            <w:r>
+              <w:t>AND</w:t>
+            </w:r>
+            <w:r>
+              <w:t>.</w:t>
+            </w:r>
+            <w:r>
+              <w:t xml:space="preserve"> sino da error</w:t>
+            </w:r>
+          </w:p>
+        </w:tc>
+      </w:tr>
+    </w:tbl>
+    <w:p>
+      <w:pPr>
+        <w:spacing w:before="240" w:line="240" w:lineRule="auto"/>
         <w:ind w:left="95" w:right="6"/>
       </w:pPr>
       <w:r>
-        <w:t>!(x&lt;5)CC !(y&gt;=7)</w:t>
-      </w:r>
-      <w:r>
-        <w:t xml:space="preserve">    </w:t>
-      </w:r>
-      <w:r>
-        <w:t xml:space="preserve"> </w:t>
-      </w:r>
-      <w:r>
-        <w:t>=&gt;   !(</w:t>
-      </w:r>
-      <w:r>
-        <w:t xml:space="preserve">6 </w:t>
-      </w:r>
-      <w:r>
-        <w:t>&lt;</w:t>
-      </w:r>
-      <w:r>
-        <w:t xml:space="preserve"> </w:t>
-      </w:r>
-      <w:r>
-        <w:t>5)CC !(</w:t>
-      </w:r>
-      <w:r>
-        <w:t xml:space="preserve">8 </w:t>
-      </w:r>
-      <w:r>
-        <w:t>&gt;=</w:t>
-      </w:r>
-      <w:r>
-        <w:t xml:space="preserve"> </w:t>
-      </w:r>
-      <w:r>
-        <w:t xml:space="preserve">7)  </w:t>
-      </w:r>
-      <w:r>
-        <w:t xml:space="preserve"> =&gt;  !(F)CC !(T)  =&gt;  T  CC  F    </w:t>
-      </w:r>
-      <w:r>
-        <w:t>=  F</w:t>
-      </w:r>
-    </w:p>
-    <w:p>
-      <w:pPr>
-        <w:pBdr>
-          <w:top w:val="single" w:sz="8" w:space="1" w:color="BFBFBF" w:themeColor="background1" w:themeShade="BF"/>
-          <w:left w:val="single" w:sz="8" w:space="4" w:color="BFBFBF" w:themeColor="background1" w:themeShade="BF"/>
-          <w:bottom w:val="single" w:sz="8" w:space="1" w:color="BFBFBF" w:themeColor="background1" w:themeShade="BF"/>
-          <w:right w:val="single" w:sz="8" w:space="4" w:color="BFBFBF" w:themeColor="background1" w:themeShade="BF"/>
-        </w:pBdr>
-        <w:spacing w:after="0" w:line="240" w:lineRule="auto"/>
-        <w:ind w:left="95" w:right="6"/>
         <w:rPr>
           <w:b/>
           <w:bCs/>
@@ -7620,7 +8055,8 @@
           <w:color w:val="00AF50"/>
           <w:u w:val="single" w:color="00AF50"/>
         </w:rPr>
-      </w:pPr>
+        <w:t>3.6</w:t>
+      </w:r>
       <w:r>
         <w:rPr>
           <w:b/>
@@ -7630,14 +8066,8 @@
           <w:color w:val="00AF50"/>
           <w:u w:val="single" w:color="00AF50"/>
         </w:rPr>
-        <w:t>3.6</w:t>
-      </w:r>
-    </w:p>
-    <w:p>
-      <w:pPr>
-        <w:spacing w:after="0" w:line="240" w:lineRule="auto"/>
-        <w:ind w:left="95" w:right="6"/>
-      </w:pPr>
+        <w:t xml:space="preserve">  </w:t>
+      </w:r>
       <w:r>
         <w:rPr>
           <w:b/>
@@ -7653,6 +8083,123 @@
         <w:t xml:space="preserve"> Para i=22, j=3, evaluar el resultado de </w:t>
       </w:r>
     </w:p>
+    <w:tbl>
+      <w:tblPr>
+        <w:tblW w:w="11056" w:type="dxa"/>
+        <w:tblInd w:w="-32" w:type="dxa"/>
+        <w:tblBorders>
+          <w:top w:val="single" w:sz="4" w:space="0" w:color="auto"/>
+          <w:left w:val="single" w:sz="4" w:space="0" w:color="auto"/>
+          <w:bottom w:val="single" w:sz="4" w:space="0" w:color="auto"/>
+          <w:right w:val="single" w:sz="4" w:space="0" w:color="auto"/>
+          <w:insideH w:val="single" w:sz="4" w:space="0" w:color="auto"/>
+          <w:insideV w:val="single" w:sz="4" w:space="0" w:color="auto"/>
+        </w:tblBorders>
+        <w:tblCellMar>
+          <w:left w:w="70" w:type="dxa"/>
+          <w:right w:w="70" w:type="dxa"/>
+        </w:tblCellMar>
+        <w:tblLook w:val="0000" w:firstRow="0" w:lastRow="0" w:firstColumn="0" w:lastColumn="0" w:noHBand="0" w:noVBand="0"/>
+      </w:tblPr>
+      <w:tblGrid>
+        <w:gridCol w:w="11056"/>
+      </w:tblGrid>
+      <w:tr>
+        <w:tblPrEx>
+          <w:tblCellMar>
+            <w:top w:w="0" w:type="dxa"/>
+            <w:bottom w:w="0" w:type="dxa"/>
+          </w:tblCellMar>
+        </w:tblPrEx>
+        <w:trPr>
+          <w:trHeight w:val="275"/>
+        </w:trPr>
+        <w:tc>
+          <w:tcPr>
+            <w:tcW w:w="11056" w:type="dxa"/>
+          </w:tcPr>
+          <w:p>
+            <w:pPr>
+              <w:spacing w:after="0" w:line="240" w:lineRule="auto"/>
+              <w:ind w:right="6"/>
+            </w:pPr>
+            <w:r>
+              <w:rPr>
+                <w:b/>
+                <w:bCs/>
+                <w:sz w:val="24"/>
+                <w:szCs w:val="24"/>
+              </w:rPr>
+              <w:t>!((i&gt;4) || !(j&lt;=6))</w:t>
+            </w:r>
+            <w:r>
+              <w:rPr>
+                <w:sz w:val="24"/>
+                <w:szCs w:val="24"/>
+              </w:rPr>
+              <w:t xml:space="preserve">  </w:t>
+            </w:r>
+            <w:r>
+              <w:t xml:space="preserve">=&gt;  </w:t>
+            </w:r>
+            <w:r>
+              <w:t>!((</w:t>
+            </w:r>
+            <w:r>
+              <w:t>22</w:t>
+            </w:r>
+            <w:r>
+              <w:t>&gt;4) || !(</w:t>
+            </w:r>
+            <w:r>
+              <w:t>3</w:t>
+            </w:r>
+            <w:r>
+              <w:t>&lt;=6))  =&gt;</w:t>
+            </w:r>
+            <w:r>
+              <w:t xml:space="preserve">  </w:t>
+            </w:r>
+            <w:r>
+              <w:t>!((</w:t>
+            </w:r>
+            <w:r>
+              <w:t>.T.</w:t>
+            </w:r>
+            <w:r>
+              <w:t>) || !(</w:t>
+            </w:r>
+            <w:r>
+              <w:t>.T.</w:t>
+            </w:r>
+            <w:r>
+              <w:t>))  =&gt;</w:t>
+            </w:r>
+            <w:r>
+              <w:t xml:space="preserve">  </w:t>
+            </w:r>
+            <w:r>
+              <w:t>!(</w:t>
+            </w:r>
+            <w:r>
+              <w:t>.T.</w:t>
+            </w:r>
+            <w:r>
+              <w:t xml:space="preserve"> || !</w:t>
+            </w:r>
+            <w:r>
+              <w:t xml:space="preserve"> .T.</w:t>
+            </w:r>
+            <w:r>
+              <w:t>)  =&gt;</w:t>
+            </w:r>
+            <w:r>
+              <w:t>!(.T.) =&gt;  .F.</w:t>
+            </w:r>
+          </w:p>
+        </w:tc>
+      </w:tr>
+    </w:tbl>
     <w:p>
       <w:pPr>
         <w:spacing w:after="0" w:line="240" w:lineRule="auto"/>
@@ -7666,6 +8213,12 @@
           <w:u w:val="single" w:color="00AF50"/>
         </w:rPr>
       </w:pPr>
+    </w:p>
+    <w:p>
+      <w:pPr>
+        <w:spacing w:line="240" w:lineRule="auto"/>
+        <w:ind w:left="95" w:right="6"/>
+      </w:pPr>
       <w:r>
         <w:rPr>
           <w:b/>
@@ -7688,41 +8241,7 @@
         </w:rPr>
         <w:t>7</w:t>
       </w:r>
-    </w:p>
-    <w:p>
-      <w:pPr>
-        <w:pBdr>
-          <w:top w:val="single" w:sz="8" w:space="1" w:color="BFBFBF" w:themeColor="background1" w:themeShade="BF"/>
-          <w:left w:val="single" w:sz="8" w:space="4" w:color="BFBFBF" w:themeColor="background1" w:themeShade="BF"/>
-          <w:bottom w:val="single" w:sz="8" w:space="1" w:color="BFBFBF" w:themeColor="background1" w:themeShade="BF"/>
-          <w:right w:val="single" w:sz="8" w:space="4" w:color="BFBFBF" w:themeColor="background1" w:themeShade="BF"/>
-        </w:pBdr>
-        <w:spacing w:after="0" w:line="240" w:lineRule="auto"/>
-        <w:ind w:left="95" w:right="6"/>
-      </w:pPr>
-      <w:r>
-        <w:t xml:space="preserve">!((i&gt;4) || !(j&lt;=6)) </w:t>
-      </w:r>
-      <w:r>
-        <w:t xml:space="preserve"> =&gt; !((22&gt;4) || !(j&lt;=6))  =&gt; !((T) || !(3&lt;=6)) =&gt; !(T || ! T)  =&gt;  !(T || !T)   =&gt; !(T || F) </w:t>
-      </w:r>
-      <w:r>
-        <w:t>=&gt; !(T) = F</w:t>
-      </w:r>
-      <w:r>
-        <w:t xml:space="preserve">      </w:t>
-      </w:r>
-    </w:p>
-    <w:p>
-      <w:pPr>
-        <w:pBdr>
-          <w:top w:val="single" w:sz="8" w:space="1" w:color="BFBFBF" w:themeColor="background1" w:themeShade="BF"/>
-          <w:left w:val="single" w:sz="8" w:space="4" w:color="BFBFBF" w:themeColor="background1" w:themeShade="BF"/>
-          <w:bottom w:val="single" w:sz="8" w:space="1" w:color="BFBFBF" w:themeColor="background1" w:themeShade="BF"/>
-          <w:right w:val="single" w:sz="8" w:space="4" w:color="BFBFBF" w:themeColor="background1" w:themeShade="BF"/>
-        </w:pBdr>
-        <w:spacing w:after="0" w:line="240" w:lineRule="auto"/>
-        <w:ind w:left="95" w:right="6"/>
+      <w:r>
         <w:rPr>
           <w:b/>
           <w:bCs/>
@@ -7731,7 +8250,8 @@
           <w:color w:val="00AF50"/>
           <w:u w:val="single" w:color="00AF50"/>
         </w:rPr>
-      </w:pPr>
+        <w:t xml:space="preserve">  </w:t>
+      </w:r>
       <w:r>
         <w:rPr>
           <w:b/>
@@ -7741,83 +8261,446 @@
           <w:color w:val="00AF50"/>
           <w:u w:val="single" w:color="00AF50"/>
         </w:rPr>
-        <w:t>3.8</w:t>
-      </w:r>
-      <w:r>
-        <w:rPr>
-          <w:b/>
-          <w:bCs/>
-          <w:i/>
-          <w:iCs/>
-          <w:color w:val="00AF50"/>
-          <w:u w:val="single" w:color="00AF50"/>
-        </w:rPr>
-        <w:t xml:space="preserve">  </w:t>
-      </w:r>
-    </w:p>
+        <w:t>Ejercicio 11</w:t>
+      </w:r>
+      <w:r>
+        <w:t xml:space="preserve">: Para a=34, b=12,c=8, evaluar el resultado de </w:t>
+      </w:r>
+    </w:p>
+    <w:tbl>
+      <w:tblPr>
+        <w:tblW w:w="11179" w:type="dxa"/>
+        <w:tblInd w:w="110" w:type="dxa"/>
+        <w:tblBorders>
+          <w:top w:val="single" w:sz="4" w:space="0" w:color="auto"/>
+          <w:left w:val="single" w:sz="4" w:space="0" w:color="auto"/>
+          <w:bottom w:val="single" w:sz="4" w:space="0" w:color="auto"/>
+          <w:right w:val="single" w:sz="4" w:space="0" w:color="auto"/>
+          <w:insideH w:val="single" w:sz="4" w:space="0" w:color="auto"/>
+          <w:insideV w:val="single" w:sz="4" w:space="0" w:color="auto"/>
+        </w:tblBorders>
+        <w:tblCellMar>
+          <w:left w:w="70" w:type="dxa"/>
+          <w:right w:w="70" w:type="dxa"/>
+        </w:tblCellMar>
+        <w:tblLook w:val="0000" w:firstRow="0" w:lastRow="0" w:firstColumn="0" w:lastColumn="0" w:noHBand="0" w:noVBand="0"/>
+      </w:tblPr>
+      <w:tblGrid>
+        <w:gridCol w:w="7256"/>
+        <w:gridCol w:w="3923"/>
+      </w:tblGrid>
+      <w:tr>
+        <w:tblPrEx>
+          <w:tblCellMar>
+            <w:top w:w="0" w:type="dxa"/>
+            <w:bottom w:w="0" w:type="dxa"/>
+          </w:tblCellMar>
+        </w:tblPrEx>
+        <w:trPr>
+          <w:trHeight w:val="682"/>
+        </w:trPr>
+        <w:tc>
+          <w:tcPr>
+            <w:tcW w:w="7256" w:type="dxa"/>
+          </w:tcPr>
+          <w:p>
+            <w:pPr>
+              <w:tabs>
+                <w:tab w:val="left" w:pos="9781"/>
+              </w:tabs>
+              <w:spacing w:after="0" w:line="240" w:lineRule="auto"/>
+              <w:ind w:left="-20" w:right="-228"/>
+              <w:rPr>
+                <w:lang w:val="en-US"/>
+              </w:rPr>
+            </w:pPr>
+            <w:r>
+              <w:rPr>
+                <w:b/>
+                <w:bCs/>
+                <w:sz w:val="24"/>
+                <w:szCs w:val="24"/>
+                <w:lang w:val="en-US"/>
+              </w:rPr>
+              <w:t>!(</w:t>
+            </w:r>
+            <w:proofErr w:type="spellStart"/>
+            <w:r>
+              <w:rPr>
+                <w:b/>
+                <w:bCs/>
+                <w:sz w:val="24"/>
+                <w:szCs w:val="24"/>
+                <w:lang w:val="en-US"/>
+              </w:rPr>
+              <w:t>a+b</w:t>
+            </w:r>
+            <w:proofErr w:type="spellEnd"/>
+            <w:r>
+              <w:rPr>
+                <w:b/>
+                <w:bCs/>
+                <w:sz w:val="24"/>
+                <w:szCs w:val="24"/>
+                <w:lang w:val="en-US"/>
+              </w:rPr>
+              <w:t>==c) || (c!=0)CC(b-c</w:t>
+            </w:r>
+            <w:r>
+              <w:rPr>
+                <w:b/>
+                <w:bCs/>
+                <w:sz w:val="24"/>
+                <w:szCs w:val="24"/>
+                <w:lang w:val="en-US"/>
+              </w:rPr>
+              <w:t xml:space="preserve"> </w:t>
+            </w:r>
+            <w:r>
+              <w:rPr>
+                <w:b/>
+                <w:bCs/>
+                <w:sz w:val="24"/>
+                <w:szCs w:val="24"/>
+                <w:lang w:val="en-US"/>
+              </w:rPr>
+              <w:t>&gt;=</w:t>
+            </w:r>
+            <w:r>
+              <w:rPr>
+                <w:b/>
+                <w:bCs/>
+                <w:sz w:val="24"/>
+                <w:szCs w:val="24"/>
+                <w:lang w:val="en-US"/>
+              </w:rPr>
+              <w:t xml:space="preserve"> </w:t>
+            </w:r>
+            <w:r>
+              <w:rPr>
+                <w:b/>
+                <w:bCs/>
+                <w:sz w:val="24"/>
+                <w:szCs w:val="24"/>
+                <w:lang w:val="en-US"/>
+              </w:rPr>
+              <w:t>19)</w:t>
+            </w:r>
+            <w:r>
+              <w:rPr>
+                <w:sz w:val="24"/>
+                <w:szCs w:val="24"/>
+                <w:lang w:val="en-US"/>
+              </w:rPr>
+              <w:t xml:space="preserve"> </w:t>
+            </w:r>
+            <w:r>
+              <w:rPr>
+                <w:lang w:val="en-US"/>
+              </w:rPr>
+              <w:t>=&gt; !(34+12==8) || (8!=0)CC(12 – 8 &gt;= 19) =&gt;</w:t>
+            </w:r>
+          </w:p>
+          <w:p>
+            <w:pPr>
+              <w:tabs>
+                <w:tab w:val="left" w:pos="9781"/>
+              </w:tabs>
+              <w:spacing w:after="0" w:line="240" w:lineRule="auto"/>
+              <w:ind w:left="-20" w:right="-228"/>
+              <w:rPr>
+                <w:lang w:val="en-US"/>
+              </w:rPr>
+            </w:pPr>
+            <w:r>
+              <w:rPr>
+                <w:lang w:val="en-US"/>
+              </w:rPr>
+              <w:t xml:space="preserve"> !(46==8) || (8!=0)CC(4&gt;=19) =&gt;</w:t>
+            </w:r>
+            <w:r>
+              <w:rPr>
+                <w:lang w:val="en-US"/>
+              </w:rPr>
+              <w:t xml:space="preserve"> </w:t>
+            </w:r>
+            <w:r>
+              <w:rPr>
+                <w:lang w:val="en-US"/>
+              </w:rPr>
+              <w:t xml:space="preserve"> !(</w:t>
+            </w:r>
+            <w:r>
+              <w:rPr>
+                <w:lang w:val="en-US"/>
+              </w:rPr>
+              <w:t>.</w:t>
+            </w:r>
+            <w:r>
+              <w:rPr>
+                <w:lang w:val="en-US"/>
+              </w:rPr>
+              <w:t>F</w:t>
+            </w:r>
+            <w:r>
+              <w:rPr>
+                <w:lang w:val="en-US"/>
+              </w:rPr>
+              <w:t>.</w:t>
+            </w:r>
+            <w:r>
+              <w:rPr>
+                <w:lang w:val="en-US"/>
+              </w:rPr>
+              <w:t>) || (</w:t>
+            </w:r>
+            <w:r>
+              <w:rPr>
+                <w:lang w:val="en-US"/>
+              </w:rPr>
+              <w:t>.</w:t>
+            </w:r>
+            <w:r>
+              <w:rPr>
+                <w:lang w:val="en-US"/>
+              </w:rPr>
+              <w:t>T</w:t>
+            </w:r>
+            <w:r>
+              <w:rPr>
+                <w:lang w:val="en-US"/>
+              </w:rPr>
+              <w:t>.</w:t>
+            </w:r>
+            <w:r>
+              <w:rPr>
+                <w:lang w:val="en-US"/>
+              </w:rPr>
+              <w:t>) CC (</w:t>
+            </w:r>
+            <w:r>
+              <w:rPr>
+                <w:lang w:val="en-US"/>
+              </w:rPr>
+              <w:t>.</w:t>
+            </w:r>
+            <w:r>
+              <w:rPr>
+                <w:lang w:val="en-US"/>
+              </w:rPr>
+              <w:t>F</w:t>
+            </w:r>
+            <w:r>
+              <w:rPr>
+                <w:lang w:val="en-US"/>
+              </w:rPr>
+              <w:t>.</w:t>
+            </w:r>
+            <w:r>
+              <w:rPr>
+                <w:lang w:val="en-US"/>
+              </w:rPr>
+              <w:t xml:space="preserve">) =&gt; </w:t>
+            </w:r>
+            <w:r>
+              <w:rPr>
+                <w:lang w:val="en-US"/>
+              </w:rPr>
+              <w:t>.</w:t>
+            </w:r>
+            <w:r>
+              <w:rPr>
+                <w:lang w:val="en-US"/>
+              </w:rPr>
+              <w:t>T</w:t>
+            </w:r>
+            <w:r>
+              <w:rPr>
+                <w:lang w:val="en-US"/>
+              </w:rPr>
+              <w:t>.</w:t>
+            </w:r>
+            <w:r>
+              <w:rPr>
+                <w:lang w:val="en-US"/>
+              </w:rPr>
+              <w:t xml:space="preserve"> || </w:t>
+            </w:r>
+            <w:r>
+              <w:rPr>
+                <w:lang w:val="en-US"/>
+              </w:rPr>
+              <w:t>.</w:t>
+            </w:r>
+            <w:r>
+              <w:rPr>
+                <w:lang w:val="en-US"/>
+              </w:rPr>
+              <w:t>T</w:t>
+            </w:r>
+            <w:r>
+              <w:rPr>
+                <w:lang w:val="en-US"/>
+              </w:rPr>
+              <w:t>.</w:t>
+            </w:r>
+            <w:r>
+              <w:rPr>
+                <w:lang w:val="en-US"/>
+              </w:rPr>
+              <w:t xml:space="preserve"> CC </w:t>
+            </w:r>
+            <w:r>
+              <w:rPr>
+                <w:lang w:val="en-US"/>
+              </w:rPr>
+              <w:t>.</w:t>
+            </w:r>
+            <w:r>
+              <w:rPr>
+                <w:lang w:val="en-US"/>
+              </w:rPr>
+              <w:t>F</w:t>
+            </w:r>
+            <w:r>
+              <w:rPr>
+                <w:lang w:val="en-US"/>
+              </w:rPr>
+              <w:t>.</w:t>
+            </w:r>
+            <w:r>
+              <w:rPr>
+                <w:lang w:val="en-US"/>
+              </w:rPr>
+              <w:t xml:space="preserve">  =&gt;</w:t>
+            </w:r>
+          </w:p>
+          <w:p>
+            <w:pPr>
+              <w:tabs>
+                <w:tab w:val="left" w:pos="9781"/>
+              </w:tabs>
+              <w:spacing w:after="0" w:line="240" w:lineRule="auto"/>
+              <w:ind w:left="-20" w:right="-228"/>
+              <w:rPr>
+                <w:lang w:val="en-US"/>
+              </w:rPr>
+            </w:pPr>
+            <w:r>
+              <w:rPr>
+                <w:lang w:val="en-US"/>
+              </w:rPr>
+              <w:t xml:space="preserve">  </w:t>
+            </w:r>
+            <w:r>
+              <w:rPr>
+                <w:lang w:val="en-US"/>
+              </w:rPr>
+              <w:t>.</w:t>
+            </w:r>
+            <w:r>
+              <w:rPr>
+                <w:lang w:val="en-US"/>
+              </w:rPr>
+              <w:t>T</w:t>
+            </w:r>
+            <w:r>
+              <w:rPr>
+                <w:lang w:val="en-US"/>
+              </w:rPr>
+              <w:t>.</w:t>
+            </w:r>
+            <w:r>
+              <w:rPr>
+                <w:lang w:val="en-US"/>
+              </w:rPr>
+              <w:t xml:space="preserve"> CC </w:t>
+            </w:r>
+            <w:r>
+              <w:rPr>
+                <w:lang w:val="en-US"/>
+              </w:rPr>
+              <w:t>.</w:t>
+            </w:r>
+            <w:r>
+              <w:rPr>
+                <w:lang w:val="en-US"/>
+              </w:rPr>
+              <w:t>F</w:t>
+            </w:r>
+            <w:r>
+              <w:rPr>
+                <w:lang w:val="en-US"/>
+              </w:rPr>
+              <w:t>.</w:t>
+            </w:r>
+            <w:r>
+              <w:rPr>
+                <w:lang w:val="en-US"/>
+              </w:rPr>
+              <w:t xml:space="preserve">  =  </w:t>
+            </w:r>
+            <w:r>
+              <w:rPr>
+                <w:lang w:val="en-US"/>
+              </w:rPr>
+              <w:t>.</w:t>
+            </w:r>
+            <w:r>
+              <w:rPr>
+                <w:lang w:val="en-US"/>
+              </w:rPr>
+              <w:t>F</w:t>
+            </w:r>
+            <w:r>
+              <w:rPr>
+                <w:lang w:val="en-US"/>
+              </w:rPr>
+              <w:t>.</w:t>
+            </w:r>
+          </w:p>
+        </w:tc>
+        <w:tc>
+          <w:tcPr>
+            <w:tcW w:w="3923" w:type="dxa"/>
+          </w:tcPr>
+          <w:p>
+            <w:pPr>
+              <w:spacing w:after="0" w:line="240" w:lineRule="auto"/>
+            </w:pPr>
+            <w:r>
+              <w:t xml:space="preserve">El operado CC no corresponde </w:t>
+            </w:r>
+            <w:r>
+              <w:t>debe ir</w:t>
+            </w:r>
+            <w:r>
+              <w:t xml:space="preserve"> el operador lógico &amp;&amp; o .AND. sino da error</w:t>
+            </w:r>
+          </w:p>
+          <w:p>
+            <w:pPr>
+              <w:tabs>
+                <w:tab w:val="left" w:pos="9781"/>
+              </w:tabs>
+              <w:spacing w:after="0" w:line="240" w:lineRule="auto"/>
+              <w:ind w:left="-20" w:right="-228"/>
+            </w:pPr>
+          </w:p>
+        </w:tc>
+      </w:tr>
+    </w:tbl>
     <w:p>
       <w:pPr>
         <w:spacing w:after="0" w:line="240" w:lineRule="auto"/>
         <w:ind w:left="95" w:right="6"/>
       </w:pPr>
-      <w:r>
-        <w:rPr>
-          <w:b/>
-          <w:bCs/>
-          <w:i/>
-          <w:iCs/>
-          <w:color w:val="00AF50"/>
-          <w:u w:val="single" w:color="00AF50"/>
-        </w:rPr>
-        <w:t>Ejercicio 11</w:t>
-      </w:r>
-      <w:r>
-        <w:t xml:space="preserve">: Para a=34, b=12,c=8, evaluar el resultado de </w:t>
-      </w:r>
-    </w:p>
-    <w:p>
-      <w:pPr>
-        <w:pBdr>
-          <w:top w:val="single" w:sz="8" w:space="1" w:color="BFBFBF" w:themeColor="background1" w:themeShade="BF"/>
-          <w:left w:val="single" w:sz="8" w:space="4" w:color="BFBFBF" w:themeColor="background1" w:themeShade="BF"/>
-          <w:bottom w:val="single" w:sz="8" w:space="1" w:color="BFBFBF" w:themeColor="background1" w:themeShade="BF"/>
-          <w:right w:val="single" w:sz="8" w:space="4" w:color="BFBFBF" w:themeColor="background1" w:themeShade="BF"/>
-        </w:pBdr>
-        <w:tabs>
-          <w:tab w:val="left" w:pos="9781"/>
-        </w:tabs>
-        <w:spacing w:after="0" w:line="240" w:lineRule="auto"/>
-        <w:ind w:left="95" w:right="-228"/>
-      </w:pPr>
-      <w:r>
-        <w:t>!(</w:t>
-      </w:r>
-      <w:proofErr w:type="spellStart"/>
-      <w:r>
-        <w:t>a+b</w:t>
-      </w:r>
-      <w:proofErr w:type="spellEnd"/>
-      <w:r>
-        <w:t xml:space="preserve">==c) || (c!=0)CC(b-c&gt;=19) </w:t>
-      </w:r>
-      <w:r>
-        <w:t>=&gt; !(34+12==8) || (8!=0)CC(12 – 8 &gt;= 19) =&gt; !(46==8) || (8!=0)CC(4&gt;=19) =&gt;</w:t>
-      </w:r>
-    </w:p>
-    <w:p>
-      <w:pPr>
-        <w:pBdr>
-          <w:top w:val="single" w:sz="8" w:space="1" w:color="BFBFBF" w:themeColor="background1" w:themeShade="BF"/>
-          <w:left w:val="single" w:sz="8" w:space="4" w:color="BFBFBF" w:themeColor="background1" w:themeShade="BF"/>
-          <w:bottom w:val="single" w:sz="8" w:space="1" w:color="BFBFBF" w:themeColor="background1" w:themeShade="BF"/>
-          <w:right w:val="single" w:sz="8" w:space="4" w:color="BFBFBF" w:themeColor="background1" w:themeShade="BF"/>
-        </w:pBdr>
+    </w:p>
+    <w:p>
+      <w:pPr>
         <w:spacing w:after="0" w:line="240" w:lineRule="auto"/>
         <w:ind w:left="95" w:right="6"/>
       </w:pPr>
-      <w:r>
-        <w:t>=&gt;  !(F) || (T) CC (F) =&gt; T || T CC F  =&gt;  T CC F  =  F</w:t>
-      </w:r>
       <w:r>
         <w:t xml:space="preserve">   </w:t>
       </w:r>
@@ -8865,7 +9748,7 @@
                 <w:b/>
                 <w:bCs/>
                 <w:u w:val="single"/>
-                <w:lang w:val="es-ES"/>
+                <w:lang w:val="en-US"/>
               </w:rPr>
             </w:pPr>
             <w:r>
@@ -8877,72 +9760,61 @@
               </w:rPr>
               <w:tab/>
             </w:r>
+            <w:r>
+              <w:rPr>
+                <w:b/>
+                <w:bCs/>
+                <w:u w:val="single"/>
+                <w:lang w:val="en-US"/>
+              </w:rPr>
+              <w:t>if (!</w:t>
+            </w:r>
             <w:proofErr w:type="spellStart"/>
             <w:r>
+              <w:rPr>
+                <w:b/>
+                <w:bCs/>
+                <w:u w:val="single"/>
+                <w:lang w:val="en-US"/>
+              </w:rPr>
+              <w:t>finDeLinea</w:t>
+            </w:r>
+            <w:proofErr w:type="spellEnd"/>
+            <w:r>
+              <w:rPr>
+                <w:b/>
+                <w:bCs/>
+                <w:u w:val="single"/>
+                <w:lang w:val="en-US"/>
+              </w:rPr>
+              <w:t>) {</w:t>
+            </w:r>
+          </w:p>
+          <w:p>
+            <w:pPr>
+              <w:spacing w:after="0" w:line="240" w:lineRule="auto"/>
               <w:rPr>
                 <w:b/>
                 <w:bCs/>
                 <w:u w:val="single"/>
                 <w:lang w:val="es-ES"/>
               </w:rPr>
-              <w:t>if</w:t>
-            </w:r>
-            <w:proofErr w:type="spellEnd"/>
+            </w:pPr>
             <w:r>
               <w:rPr>
                 <w:b/>
                 <w:bCs/>
                 <w:u w:val="single"/>
-                <w:lang w:val="es-ES"/>
-              </w:rPr>
-              <w:t xml:space="preserve"> (!</w:t>
-            </w:r>
-            <w:proofErr w:type="spellStart"/>
+                <w:lang w:val="en-US"/>
+              </w:rPr>
+              <w:tab/>
+            </w:r>
             <w:r>
               <w:rPr>
                 <w:b/>
                 <w:bCs/>
                 <w:u w:val="single"/>
-                <w:lang w:val="es-ES"/>
-              </w:rPr>
-              <w:t>finDeLinea</w:t>
-            </w:r>
-            <w:proofErr w:type="spellEnd"/>
-            <w:r>
-              <w:rPr>
-                <w:b/>
-                <w:bCs/>
-                <w:u w:val="single"/>
-                <w:lang w:val="es-ES"/>
-              </w:rPr>
-              <w:t>) {</w:t>
-            </w:r>
-          </w:p>
-          <w:p>
-            <w:pPr>
-              <w:spacing w:after="0" w:line="240" w:lineRule="auto"/>
-              <w:rPr>
-                <w:b/>
-                <w:bCs/>
-                <w:u w:val="single"/>
-                <w:lang w:val="es-ES"/>
-              </w:rPr>
-            </w:pPr>
-            <w:r>
-              <w:rPr>
-                <w:b/>
-                <w:bCs/>
-                <w:u w:val="single"/>
-                <w:lang w:val="es-ES"/>
-              </w:rPr>
-              <w:tab/>
-            </w:r>
-            <w:r>
-              <w:rPr>
-                <w:b/>
-                <w:bCs/>
-                <w:u w:val="single"/>
-                <w:lang w:val="es-ES"/>
+                <w:lang w:val="en-US"/>
               </w:rPr>
               <w:tab/>
               <w:t xml:space="preserve"> </w:t>
@@ -11308,7 +12180,7 @@
                 <w:b/>
                 <w:bCs/>
                 <w:u w:val="single"/>
-                <w:lang w:val="es-ES"/>
+                <w:lang w:val="en-US"/>
               </w:rPr>
             </w:pPr>
             <w:r>
@@ -11320,72 +12192,61 @@
               </w:rPr>
               <w:tab/>
             </w:r>
+            <w:r>
+              <w:rPr>
+                <w:b/>
+                <w:bCs/>
+                <w:u w:val="single"/>
+                <w:lang w:val="en-US"/>
+              </w:rPr>
+              <w:t>if (!</w:t>
+            </w:r>
             <w:proofErr w:type="spellStart"/>
             <w:r>
+              <w:rPr>
+                <w:b/>
+                <w:bCs/>
+                <w:u w:val="single"/>
+                <w:lang w:val="en-US"/>
+              </w:rPr>
+              <w:t>finDeLinea</w:t>
+            </w:r>
+            <w:proofErr w:type="spellEnd"/>
+            <w:r>
+              <w:rPr>
+                <w:b/>
+                <w:bCs/>
+                <w:u w:val="single"/>
+                <w:lang w:val="en-US"/>
+              </w:rPr>
+              <w:t>) {</w:t>
+            </w:r>
+          </w:p>
+          <w:p>
+            <w:pPr>
+              <w:spacing w:after="0" w:line="240" w:lineRule="auto"/>
               <w:rPr>
                 <w:b/>
                 <w:bCs/>
                 <w:u w:val="single"/>
                 <w:lang w:val="es-ES"/>
               </w:rPr>
-              <w:t>if</w:t>
-            </w:r>
-            <w:proofErr w:type="spellEnd"/>
+            </w:pPr>
             <w:r>
               <w:rPr>
                 <w:b/>
                 <w:bCs/>
                 <w:u w:val="single"/>
-                <w:lang w:val="es-ES"/>
-              </w:rPr>
-              <w:t xml:space="preserve"> (!</w:t>
-            </w:r>
-            <w:proofErr w:type="spellStart"/>
+                <w:lang w:val="en-US"/>
+              </w:rPr>
+              <w:tab/>
+            </w:r>
             <w:r>
               <w:rPr>
                 <w:b/>
                 <w:bCs/>
                 <w:u w:val="single"/>
-                <w:lang w:val="es-ES"/>
-              </w:rPr>
-              <w:t>finDeLinea</w:t>
-            </w:r>
-            <w:proofErr w:type="spellEnd"/>
-            <w:r>
-              <w:rPr>
-                <w:b/>
-                <w:bCs/>
-                <w:u w:val="single"/>
-                <w:lang w:val="es-ES"/>
-              </w:rPr>
-              <w:t>) {</w:t>
-            </w:r>
-          </w:p>
-          <w:p>
-            <w:pPr>
-              <w:spacing w:after="0" w:line="240" w:lineRule="auto"/>
-              <w:rPr>
-                <w:b/>
-                <w:bCs/>
-                <w:u w:val="single"/>
-                <w:lang w:val="es-ES"/>
-              </w:rPr>
-            </w:pPr>
-            <w:r>
-              <w:rPr>
-                <w:b/>
-                <w:bCs/>
-                <w:u w:val="single"/>
-                <w:lang w:val="es-ES"/>
-              </w:rPr>
-              <w:tab/>
-            </w:r>
-            <w:r>
-              <w:rPr>
-                <w:b/>
-                <w:bCs/>
-                <w:u w:val="single"/>
-                <w:lang w:val="es-ES"/>
+                <w:lang w:val="en-US"/>
               </w:rPr>
               <w:tab/>
               <w:t xml:space="preserve"> </w:t>
@@ -16456,7 +17317,7 @@
           <w:noProof/>
         </w:rPr>
         <w:drawing>
-          <wp:anchor distT="0" distB="0" distL="114300" distR="114300" simplePos="0" relativeHeight="251662336" behindDoc="0" locked="0" layoutInCell="1" allowOverlap="1" wp14:anchorId="2B772BB3" wp14:editId="43D43C2A">
+          <wp:anchor distT="0" distB="0" distL="114300" distR="114300" simplePos="0" relativeHeight="251662336" behindDoc="0" locked="0" layoutInCell="1" allowOverlap="1" wp14:anchorId="2B772BB3" wp14:editId="2ADAB1DA">
             <wp:simplePos x="0" y="0"/>
             <wp:positionH relativeFrom="column">
               <wp:align>left</wp:align>
@@ -19705,6 +20566,7 @@
           <w:iCs/>
           <w:u w:val="single"/>
         </w:rPr>
+        <w:lastRenderedPageBreak/>
         <w:t>CODIFICACION:</w:t>
       </w:r>
     </w:p>
@@ -20900,7 +21762,7 @@
           <w:noProof/>
         </w:rPr>
         <w:drawing>
-          <wp:anchor distT="0" distB="0" distL="114300" distR="114300" simplePos="0" relativeHeight="251673600" behindDoc="0" locked="0" layoutInCell="1" allowOverlap="1" wp14:anchorId="3B309FE4" wp14:editId="469456D6">
+          <wp:anchor distT="0" distB="0" distL="114300" distR="114300" simplePos="0" relativeHeight="251673600" behindDoc="0" locked="0" layoutInCell="1" allowOverlap="1" wp14:anchorId="3B309FE4" wp14:editId="33DC70A8">
             <wp:simplePos x="0" y="0"/>
             <wp:positionH relativeFrom="column">
               <wp:posOffset>1538242</wp:posOffset>
@@ -26654,7 +27516,7 @@
               <v:shape id="_x0000_i1026" type="#_x0000_t75" style="width:78.15pt;height:44.85pt" o:ole="">
                 <v:imagedata r:id="rId2" o:title=""/>
               </v:shape>
-              <o:OLEObject Type="Embed" ProgID="PBrush" ShapeID="_x0000_i1026" DrawAspect="Content" ObjectID="_1776355437" r:id="rId3"/>
+              <o:OLEObject Type="Embed" ProgID="PBrush" ShapeID="_x0000_i1026" DrawAspect="Content" ObjectID="_1776371452" r:id="rId3"/>
             </w:object>
           </w:r>
         </w:p>
@@ -26874,7 +27736,7 @@
               <v:shape id="_x0000_i1027" type="#_x0000_t75" style="width:78.4pt;height:45pt">
                 <v:imagedata r:id="rId2" o:title=""/>
               </v:shape>
-              <o:OLEObject Type="Embed" ProgID="PBrush" ShapeID="_x0000_i1027" DrawAspect="Content" ObjectID="_1776355438" r:id="rId3"/>
+              <o:OLEObject Type="Embed" ProgID="PBrush" ShapeID="_x0000_i1027" DrawAspect="Content" ObjectID="_1776371453" r:id="rId3"/>
             </w:object>
           </w:r>
         </w:p>
@@ -27099,7 +27961,7 @@
               <v:shape id="_x0000_i1028" type="#_x0000_t75" style="width:78.15pt;height:44.85pt">
                 <v:imagedata r:id="rId2" o:title=""/>
               </v:shape>
-              <o:OLEObject Type="Embed" ProgID="PBrush" ShapeID="_x0000_i1028" DrawAspect="Content" ObjectID="_1776355439" r:id="rId3"/>
+              <o:OLEObject Type="Embed" ProgID="PBrush" ShapeID="_x0000_i1028" DrawAspect="Content" ObjectID="_1776371454" r:id="rId3"/>
             </w:object>
           </w:r>
         </w:p>
@@ -30104,6 +30966,10 @@
 </file>
 
 <file path=customXml/item1.xml><?xml version="1.0" encoding="utf-8"?>
+<b:Sources xmlns:b="http://schemas.openxmlformats.org/officeDocument/2006/bibliography" xmlns="http://schemas.openxmlformats.org/officeDocument/2006/bibliography" SelectedStyle="\APASixthEditionOfficeOnline.xsl" StyleName="APA" Version="6"/>
+</file>
+
+<file path=customXml/item2.xml><?xml version="1.0" encoding="utf-8"?>
 <s:customData xmlns="http://www.wps.cn/officeDocument/2013/wpsCustomData" xmlns:s="http://www.wps.cn/officeDocument/2013/wpsCustomData">
   <customSectProps>
     <customSectPr/>
@@ -30117,22 +30983,18 @@
 </s:customData>
 </file>
 
-<file path=customXml/item2.xml><?xml version="1.0" encoding="utf-8"?>
-<b:Sources xmlns:b="http://schemas.openxmlformats.org/officeDocument/2006/bibliography" xmlns="http://schemas.openxmlformats.org/officeDocument/2006/bibliography" SelectedStyle="\APASixthEditionOfficeOnline.xsl" StyleName="APA" Version="6"/>
+<file path=customXml/itemProps1.xml><?xml version="1.0" encoding="utf-8"?>
+<ds:datastoreItem xmlns:ds="http://schemas.openxmlformats.org/officeDocument/2006/customXml" ds:itemID="{D5008A30-C2F4-490E-BBAE-986F7460CEB7}">
+  <ds:schemaRefs>
+    <ds:schemaRef ds:uri="http://schemas.openxmlformats.org/officeDocument/2006/bibliography"/>
+  </ds:schemaRefs>
+</ds:datastoreItem>
 </file>
 
-<file path=customXml/itemProps1.xml><?xml version="1.0" encoding="utf-8"?>
+<file path=customXml/itemProps2.xml><?xml version="1.0" encoding="utf-8"?>
 <ds:datastoreItem xmlns:ds="http://schemas.openxmlformats.org/officeDocument/2006/customXml" ds:itemID="{B1977F7D-205B-4081-913C-38D41E755F92}">
   <ds:schemaRefs>
     <ds:schemaRef ds:uri="http://www.wps.cn/officeDocument/2013/wpsCustomData"/>
   </ds:schemaRefs>
 </ds:datastoreItem>
-</file>
-
-<file path=customXml/itemProps2.xml><?xml version="1.0" encoding="utf-8"?>
-<ds:datastoreItem xmlns:ds="http://schemas.openxmlformats.org/officeDocument/2006/customXml" ds:itemID="{D5008A30-C2F4-490E-BBAE-986F7460CEB7}">
-  <ds:schemaRefs>
-    <ds:schemaRef ds:uri="http://schemas.openxmlformats.org/officeDocument/2006/bibliography"/>
-  </ds:schemaRefs>
-</ds:datastoreItem>
 </file>
</xml_diff>